<commit_message>
relatorio diminuido de tamanho, gramatica subsituida
</commit_message>
<xml_diff>
--- a/Relatorio_Projeto_Parte1.docx
+++ b/Relatorio_Projeto_Parte1.docx
@@ -10,6 +10,9 @@
         </w:rPr>
       </w:pPr>
       <w:r>
+        <w:rPr>
+          <w:noProof/>
+        </w:rPr>
         <w:drawing>
           <wp:inline distT="0" distB="0" distL="0" distR="0" wp14:anchorId="00DC1859" wp14:editId="169EBFB6">
             <wp:extent cx="5400040" cy="1398905"/>
@@ -2241,9 +2244,8 @@
           <w:szCs w:val="22"/>
           <w:lang w:eastAsia="pt-PT"/>
         </w:rPr>
-        <w:t xml:space="preserve">O sistema desenvolvido é uma aplicação de chat </w:t>
-      </w:r>
-      <w:proofErr w:type="spellStart"/>
+        <w:t xml:space="preserve">O sistema desenvolvido é uma aplicação </w:t>
+      </w:r>
       <w:r>
         <w:rPr>
           <w:rFonts w:cs="Arial"/>
@@ -2253,9 +2255,28 @@
           <w:szCs w:val="22"/>
           <w:lang w:eastAsia="pt-PT"/>
         </w:rPr>
+        <w:t xml:space="preserve">python </w:t>
+      </w:r>
+      <w:r>
+        <w:rPr>
+          <w:rFonts w:cs="Arial"/>
+          <w:sz w:val="22"/>
+          <w:szCs w:val="22"/>
+          <w:lang w:eastAsia="pt-PT"/>
+        </w:rPr>
+        <w:t xml:space="preserve">de chat </w:t>
+      </w:r>
+      <w:r>
+        <w:rPr>
+          <w:rFonts w:cs="Arial"/>
+          <w:i/>
+          <w:iCs/>
+          <w:sz w:val="22"/>
+          <w:szCs w:val="22"/>
+          <w:lang w:eastAsia="pt-PT"/>
+        </w:rPr>
         <w:t>peer</w:t>
       </w:r>
-      <w:proofErr w:type="spellEnd"/>
       <w:r>
         <w:rPr>
           <w:rFonts w:cs="Arial"/>
@@ -2265,7 +2286,6 @@
         </w:rPr>
         <w:t>-to-</w:t>
       </w:r>
-      <w:proofErr w:type="spellStart"/>
       <w:r>
         <w:rPr>
           <w:rFonts w:cs="Arial"/>
@@ -2276,7 +2296,6 @@
         </w:rPr>
         <w:t>peer</w:t>
       </w:r>
-      <w:proofErr w:type="spellEnd"/>
       <w:r>
         <w:rPr>
           <w:rFonts w:cs="Arial"/>
@@ -2348,9 +2367,17 @@
           <w:rFonts w:eastAsia="Times New Roman"/>
           <w:lang w:eastAsia="pt-PT"/>
         </w:rPr>
+        <w:lastRenderedPageBreak/>
         <w:t>2. Funcionalidades Desenvolvidas</w:t>
       </w:r>
       <w:bookmarkEnd w:id="1"/>
+      <w:r>
+        <w:rPr>
+          <w:rFonts w:eastAsia="Times New Roman"/>
+          <w:lang w:eastAsia="pt-PT"/>
+        </w:rPr>
+        <w:t xml:space="preserve"> e Garantias de Segurança</w:t>
+      </w:r>
     </w:p>
     <w:p>
       <w:pPr>
@@ -2372,141 +2399,132 @@
           <w:rFonts w:eastAsia="Times New Roman"/>
           <w:lang w:eastAsia="pt-PT"/>
         </w:rPr>
-        <w:t xml:space="preserve">Certificados </w:t>
-      </w:r>
-      <w:proofErr w:type="spellStart"/>
+        <w:t>Certificados Auto</w:t>
+      </w:r>
       <w:r>
         <w:rPr>
           <w:rFonts w:eastAsia="Times New Roman"/>
           <w:lang w:eastAsia="pt-PT"/>
         </w:rPr>
-        <w:t>Auto</w:t>
+        <w:t>-</w:t>
       </w:r>
       <w:r>
         <w:rPr>
           <w:rFonts w:eastAsia="Times New Roman"/>
           <w:lang w:eastAsia="pt-PT"/>
         </w:rPr>
-        <w:t>-</w:t>
-      </w:r>
+        <w:t>assinados</w:t>
+      </w:r>
+      <w:bookmarkEnd w:id="2"/>
       <w:r>
         <w:rPr>
           <w:rFonts w:eastAsia="Times New Roman"/>
           <w:lang w:eastAsia="pt-PT"/>
         </w:rPr>
-        <w:t>assinados</w:t>
-      </w:r>
-      <w:bookmarkEnd w:id="2"/>
-      <w:proofErr w:type="spellEnd"/>
+        <w:t xml:space="preserve"> e Autenticação de Peers</w:t>
+      </w:r>
     </w:p>
     <w:p>
       <w:pPr>
-        <w:widowControl/>
-        <w:spacing w:before="100" w:beforeAutospacing="1" w:after="100" w:afterAutospacing="1" w:line="240" w:lineRule="auto"/>
-        <w:rPr>
-          <w:rFonts w:cs="Arial"/>
-          <w:sz w:val="22"/>
-          <w:szCs w:val="22"/>
-          <w:lang w:eastAsia="pt-PT"/>
-        </w:rPr>
-      </w:pPr>
-      <w:r>
-        <w:rPr>
-          <w:rFonts w:cs="Arial"/>
-          <w:sz w:val="22"/>
-          <w:szCs w:val="22"/>
-          <w:lang w:eastAsia="pt-PT"/>
-        </w:rPr>
-        <w:t xml:space="preserve">O sistema gera um par de chaves RSA (privada e pública) e um certificado </w:t>
-      </w:r>
-      <w:proofErr w:type="spellStart"/>
-      <w:r>
-        <w:rPr>
-          <w:rFonts w:cs="Arial"/>
-          <w:sz w:val="22"/>
-          <w:szCs w:val="22"/>
-          <w:lang w:eastAsia="pt-PT"/>
-        </w:rPr>
-        <w:t>auto</w:t>
-      </w:r>
-      <w:r>
-        <w:rPr>
-          <w:rFonts w:cs="Arial"/>
-          <w:sz w:val="22"/>
-          <w:szCs w:val="22"/>
-          <w:lang w:eastAsia="pt-PT"/>
-        </w:rPr>
-        <w:t>-</w:t>
-      </w:r>
-      <w:r>
-        <w:rPr>
-          <w:rFonts w:cs="Arial"/>
-          <w:sz w:val="22"/>
-          <w:szCs w:val="22"/>
-          <w:lang w:eastAsia="pt-PT"/>
-        </w:rPr>
-        <w:t>assinado</w:t>
-      </w:r>
-      <w:proofErr w:type="spellEnd"/>
-      <w:r>
-        <w:rPr>
-          <w:rFonts w:cs="Arial"/>
-          <w:sz w:val="22"/>
-          <w:szCs w:val="22"/>
-          <w:lang w:eastAsia="pt-PT"/>
-        </w:rPr>
-        <w:t xml:space="preserve"> para cada </w:t>
-      </w:r>
-      <w:proofErr w:type="spellStart"/>
-      <w:r>
-        <w:rPr>
-          <w:rFonts w:cs="Arial"/>
-          <w:i/>
-          <w:sz w:val="22"/>
-          <w:szCs w:val="22"/>
-          <w:lang w:eastAsia="pt-PT"/>
-        </w:rPr>
-        <w:t>peer</w:t>
-      </w:r>
-      <w:proofErr w:type="spellEnd"/>
-      <w:r>
-        <w:rPr>
-          <w:rFonts w:cs="Arial"/>
-          <w:sz w:val="22"/>
-          <w:szCs w:val="22"/>
-          <w:lang w:eastAsia="pt-PT"/>
-        </w:rPr>
-        <w:t xml:space="preserve">, permitindo a autenticação dos </w:t>
-      </w:r>
-      <w:proofErr w:type="spellStart"/>
-      <w:r>
-        <w:rPr>
-          <w:rFonts w:cs="Arial"/>
-          <w:i/>
-          <w:sz w:val="22"/>
-          <w:szCs w:val="22"/>
-          <w:lang w:eastAsia="pt-PT"/>
-        </w:rPr>
-        <w:t>peer</w:t>
-      </w:r>
-      <w:r>
-        <w:rPr>
-          <w:rFonts w:cs="Arial"/>
-          <w:sz w:val="22"/>
-          <w:szCs w:val="22"/>
-          <w:lang w:eastAsia="pt-PT"/>
-        </w:rPr>
-        <w:t>s</w:t>
-      </w:r>
-      <w:proofErr w:type="spellEnd"/>
-      <w:r>
-        <w:rPr>
-          <w:rFonts w:cs="Arial"/>
-          <w:sz w:val="22"/>
-          <w:szCs w:val="22"/>
-          <w:lang w:eastAsia="pt-PT"/>
-        </w:rPr>
-        <w:t xml:space="preserve"> e a criação de uma camada inicial de confiança.</w:t>
+        <w:pStyle w:val="Ttulo2"/>
+        <w:rPr>
+          <w:rFonts w:ascii="Arial" w:eastAsia="Times New Roman" w:hAnsi="Arial" w:cs="Arial"/>
+          <w:color w:val="auto"/>
+          <w:sz w:val="22"/>
+          <w:szCs w:val="22"/>
+          <w:lang w:eastAsia="pt-PT"/>
+        </w:rPr>
+      </w:pPr>
+      <w:bookmarkStart w:id="3" w:name="_Toc179578076"/>
+      <w:r>
+        <w:rPr>
+          <w:rFonts w:ascii="Arial" w:eastAsia="Times New Roman" w:hAnsi="Arial" w:cs="Arial"/>
+          <w:color w:val="auto"/>
+          <w:sz w:val="22"/>
+          <w:szCs w:val="22"/>
+          <w:lang w:eastAsia="pt-PT"/>
+        </w:rPr>
+        <w:t>O sistema gera um par de chaves RSA (privada e pública) e um certificado auto-assinado para cada peer. Es</w:t>
+      </w:r>
+      <w:r>
+        <w:rPr>
+          <w:rFonts w:ascii="Arial" w:eastAsia="Times New Roman" w:hAnsi="Arial" w:cs="Arial"/>
+          <w:color w:val="auto"/>
+          <w:sz w:val="22"/>
+          <w:szCs w:val="22"/>
+          <w:lang w:eastAsia="pt-PT"/>
+        </w:rPr>
+        <w:t>t</w:t>
+      </w:r>
+      <w:r>
+        <w:rPr>
+          <w:rFonts w:ascii="Arial" w:eastAsia="Times New Roman" w:hAnsi="Arial" w:cs="Arial"/>
+          <w:color w:val="auto"/>
+          <w:sz w:val="22"/>
+          <w:szCs w:val="22"/>
+          <w:lang w:eastAsia="pt-PT"/>
+        </w:rPr>
+        <w:t>es certificados permitem a autenticação dos peers,</w:t>
+      </w:r>
+      <w:r>
+        <w:rPr>
+          <w:rFonts w:ascii="Arial" w:eastAsia="Times New Roman" w:hAnsi="Arial" w:cs="Arial"/>
+          <w:color w:val="auto"/>
+          <w:sz w:val="22"/>
+          <w:szCs w:val="22"/>
+          <w:lang w:eastAsia="pt-PT"/>
+        </w:rPr>
+        <w:t xml:space="preserve"> disponibilizando</w:t>
+      </w:r>
+      <w:r>
+        <w:rPr>
+          <w:rFonts w:ascii="Arial" w:eastAsia="Times New Roman" w:hAnsi="Arial" w:cs="Arial"/>
+          <w:color w:val="auto"/>
+          <w:sz w:val="22"/>
+          <w:szCs w:val="22"/>
+          <w:lang w:eastAsia="pt-PT"/>
+        </w:rPr>
+        <w:t xml:space="preserve"> uma camada inicial de confiança. Durante a conexão, os certificados são trocados entre os peers, e se um certificado estiver presente na lista de controlo de acesso (ACL), o peer é considerado confiável. Caso contrário, o sistema adiciona automaticamente o certificado à ACL, promovendo uma confiança incremental. Es</w:t>
+      </w:r>
+      <w:r>
+        <w:rPr>
+          <w:rFonts w:ascii="Arial" w:eastAsia="Times New Roman" w:hAnsi="Arial" w:cs="Arial"/>
+          <w:color w:val="auto"/>
+          <w:sz w:val="22"/>
+          <w:szCs w:val="22"/>
+          <w:lang w:eastAsia="pt-PT"/>
+        </w:rPr>
+        <w:t>t</w:t>
+      </w:r>
+      <w:r>
+        <w:rPr>
+          <w:rFonts w:ascii="Arial" w:eastAsia="Times New Roman" w:hAnsi="Arial" w:cs="Arial"/>
+          <w:color w:val="auto"/>
+          <w:sz w:val="22"/>
+          <w:szCs w:val="22"/>
+          <w:lang w:eastAsia="pt-PT"/>
+        </w:rPr>
+        <w:t>e processo fortalece a autenticação, garantindo que apenas peers autenticados possam se conectar</w:t>
+      </w:r>
+      <w:r>
+        <w:rPr>
+          <w:rFonts w:ascii="Arial" w:eastAsia="Times New Roman" w:hAnsi="Arial" w:cs="Arial"/>
+          <w:color w:val="auto"/>
+          <w:sz w:val="22"/>
+          <w:szCs w:val="22"/>
+          <w:lang w:eastAsia="pt-PT"/>
+        </w:rPr>
+        <w:t xml:space="preserve"> à rede</w:t>
+      </w:r>
+      <w:r>
+        <w:rPr>
+          <w:rFonts w:ascii="Arial" w:eastAsia="Times New Roman" w:hAnsi="Arial" w:cs="Arial"/>
+          <w:color w:val="auto"/>
+          <w:sz w:val="22"/>
+          <w:szCs w:val="22"/>
+          <w:lang w:eastAsia="pt-PT"/>
+        </w:rPr>
+        <w:t>, mitigando riscos de identidade falsa e reforçando a resistência a ataques MitM (Man-in-the-Middle).</w:t>
       </w:r>
     </w:p>
     <w:p>
@@ -2516,7 +2534,16 @@
           <w:lang w:eastAsia="pt-PT"/>
         </w:rPr>
       </w:pPr>
-      <w:bookmarkStart w:id="3" w:name="_Toc179578076"/>
+      <w:r>
+        <w:rPr>
+          <w:rFonts w:ascii="Arial" w:eastAsia="Times New Roman" w:hAnsi="Arial" w:cs="Arial"/>
+          <w:color w:val="auto"/>
+          <w:sz w:val="22"/>
+          <w:szCs w:val="22"/>
+          <w:lang w:eastAsia="pt-PT"/>
+        </w:rPr>
+        <w:t xml:space="preserve"> </w:t>
+      </w:r>
       <w:r>
         <w:rPr>
           <w:rFonts w:eastAsia="Times New Roman"/>
@@ -2535,74 +2562,155 @@
     </w:p>
     <w:p>
       <w:pPr>
-        <w:widowControl/>
-        <w:spacing w:before="100" w:beforeAutospacing="1" w:after="100" w:afterAutospacing="1" w:line="240" w:lineRule="auto"/>
-        <w:rPr>
-          <w:rFonts w:cs="Arial"/>
-          <w:sz w:val="22"/>
-          <w:szCs w:val="22"/>
-          <w:lang w:eastAsia="pt-PT"/>
-        </w:rPr>
-      </w:pPr>
-      <w:r>
-        <w:rPr>
-          <w:rFonts w:cs="Arial"/>
-          <w:sz w:val="22"/>
-          <w:szCs w:val="22"/>
-          <w:lang w:eastAsia="pt-PT"/>
-        </w:rPr>
-        <w:t xml:space="preserve">Os </w:t>
-      </w:r>
-      <w:proofErr w:type="spellStart"/>
-      <w:r>
-        <w:rPr>
-          <w:rFonts w:cs="Arial"/>
-          <w:i/>
-          <w:sz w:val="22"/>
-          <w:szCs w:val="22"/>
-          <w:lang w:eastAsia="pt-PT"/>
-        </w:rPr>
-        <w:t>peer</w:t>
-      </w:r>
-      <w:r>
-        <w:rPr>
-          <w:rFonts w:cs="Arial"/>
-          <w:sz w:val="22"/>
-          <w:szCs w:val="22"/>
-          <w:lang w:eastAsia="pt-PT"/>
-        </w:rPr>
-        <w:t>s</w:t>
-      </w:r>
-      <w:proofErr w:type="spellEnd"/>
-      <w:r>
-        <w:rPr>
-          <w:rFonts w:cs="Arial"/>
-          <w:sz w:val="22"/>
-          <w:szCs w:val="22"/>
-          <w:lang w:eastAsia="pt-PT"/>
-        </w:rPr>
-        <w:t xml:space="preserve"> trocam os certificados no momento da conexão. Se o certificado de um </w:t>
-      </w:r>
-      <w:proofErr w:type="spellStart"/>
-      <w:r>
-        <w:rPr>
-          <w:rFonts w:cs="Arial"/>
-          <w:i/>
-          <w:sz w:val="22"/>
-          <w:szCs w:val="22"/>
-          <w:lang w:eastAsia="pt-PT"/>
-        </w:rPr>
-        <w:t>peer</w:t>
-      </w:r>
-      <w:proofErr w:type="spellEnd"/>
-      <w:r>
-        <w:rPr>
-          <w:rFonts w:cs="Arial"/>
-          <w:sz w:val="22"/>
-          <w:szCs w:val="22"/>
-          <w:lang w:eastAsia="pt-PT"/>
-        </w:rPr>
-        <w:t xml:space="preserve"> estiver na lista de controlo de acesso (ACL), ele é considerado confiável. Caso contrário, o sistema adiciona automaticamente o certificado à ACL, promovendo uma confiança incremental.</w:t>
+        <w:pStyle w:val="Ttulo2"/>
+        <w:rPr>
+          <w:rFonts w:ascii="Arial" w:eastAsia="Times New Roman" w:hAnsi="Arial" w:cs="Arial"/>
+          <w:color w:val="auto"/>
+          <w:sz w:val="22"/>
+          <w:szCs w:val="22"/>
+          <w:lang w:eastAsia="pt-PT"/>
+        </w:rPr>
+      </w:pPr>
+      <w:bookmarkStart w:id="4" w:name="_Toc179578077"/>
+      <w:r>
+        <w:rPr>
+          <w:rFonts w:ascii="Arial" w:eastAsia="Times New Roman" w:hAnsi="Arial" w:cs="Arial"/>
+          <w:color w:val="auto"/>
+          <w:sz w:val="22"/>
+          <w:szCs w:val="22"/>
+          <w:lang w:eastAsia="pt-PT"/>
+        </w:rPr>
+        <w:t>A troca de chaves entre os peers é realizada com base nos certificados RSA auto-assinados. O sistema garante que as chaves públicas dos peers</w:t>
+      </w:r>
+      <w:r>
+        <w:rPr>
+          <w:rFonts w:ascii="Arial" w:eastAsia="Times New Roman" w:hAnsi="Arial" w:cs="Arial"/>
+          <w:color w:val="auto"/>
+          <w:sz w:val="22"/>
+          <w:szCs w:val="22"/>
+          <w:lang w:eastAsia="pt-PT"/>
+        </w:rPr>
+        <w:t xml:space="preserve"> são</w:t>
+      </w:r>
+      <w:r>
+        <w:rPr>
+          <w:rFonts w:ascii="Arial" w:eastAsia="Times New Roman" w:hAnsi="Arial" w:cs="Arial"/>
+          <w:color w:val="auto"/>
+          <w:sz w:val="22"/>
+          <w:szCs w:val="22"/>
+          <w:lang w:eastAsia="pt-PT"/>
+        </w:rPr>
+        <w:t xml:space="preserve"> utilizadas para cifrar a chave AES que será</w:t>
+      </w:r>
+      <w:r>
+        <w:rPr>
+          <w:rFonts w:ascii="Arial" w:eastAsia="Times New Roman" w:hAnsi="Arial" w:cs="Arial"/>
+          <w:color w:val="auto"/>
+          <w:sz w:val="22"/>
+          <w:szCs w:val="22"/>
+          <w:lang w:eastAsia="pt-PT"/>
+        </w:rPr>
+        <w:t xml:space="preserve"> depois</w:t>
+      </w:r>
+      <w:r>
+        <w:rPr>
+          <w:rFonts w:ascii="Arial" w:eastAsia="Times New Roman" w:hAnsi="Arial" w:cs="Arial"/>
+          <w:color w:val="auto"/>
+          <w:sz w:val="22"/>
+          <w:szCs w:val="22"/>
+          <w:lang w:eastAsia="pt-PT"/>
+        </w:rPr>
+        <w:t xml:space="preserve"> usada para criptografar as mensagens trocadas. Como resultado, apenas o peer correto, com a chave privada correspondente, poderá desencriptar a chave AES e ace</w:t>
+      </w:r>
+      <w:r>
+        <w:rPr>
+          <w:rFonts w:ascii="Arial" w:eastAsia="Times New Roman" w:hAnsi="Arial" w:cs="Arial"/>
+          <w:color w:val="auto"/>
+          <w:sz w:val="22"/>
+          <w:szCs w:val="22"/>
+          <w:lang w:eastAsia="pt-PT"/>
+        </w:rPr>
+        <w:t>de</w:t>
+      </w:r>
+      <w:r>
+        <w:rPr>
+          <w:rFonts w:ascii="Arial" w:eastAsia="Times New Roman" w:hAnsi="Arial" w:cs="Arial"/>
+          <w:color w:val="auto"/>
+          <w:sz w:val="22"/>
+          <w:szCs w:val="22"/>
+          <w:lang w:eastAsia="pt-PT"/>
+        </w:rPr>
+        <w:t xml:space="preserve">r </w:t>
+      </w:r>
+      <w:r>
+        <w:rPr>
+          <w:rFonts w:ascii="Arial" w:eastAsia="Times New Roman" w:hAnsi="Arial" w:cs="Arial"/>
+          <w:color w:val="auto"/>
+          <w:sz w:val="22"/>
+          <w:szCs w:val="22"/>
+          <w:lang w:eastAsia="pt-PT"/>
+        </w:rPr>
+        <w:t>à</w:t>
+      </w:r>
+      <w:r>
+        <w:rPr>
+          <w:rFonts w:ascii="Arial" w:eastAsia="Times New Roman" w:hAnsi="Arial" w:cs="Arial"/>
+          <w:color w:val="auto"/>
+          <w:sz w:val="22"/>
+          <w:szCs w:val="22"/>
+          <w:lang w:eastAsia="pt-PT"/>
+        </w:rPr>
+        <w:t>s mensagens. Is</w:t>
+      </w:r>
+      <w:r>
+        <w:rPr>
+          <w:rFonts w:ascii="Arial" w:eastAsia="Times New Roman" w:hAnsi="Arial" w:cs="Arial"/>
+          <w:color w:val="auto"/>
+          <w:sz w:val="22"/>
+          <w:szCs w:val="22"/>
+          <w:lang w:eastAsia="pt-PT"/>
+        </w:rPr>
+        <w:t>t</w:t>
+      </w:r>
+      <w:r>
+        <w:rPr>
+          <w:rFonts w:ascii="Arial" w:eastAsia="Times New Roman" w:hAnsi="Arial" w:cs="Arial"/>
+          <w:color w:val="auto"/>
+          <w:sz w:val="22"/>
+          <w:szCs w:val="22"/>
+          <w:lang w:eastAsia="pt-PT"/>
+        </w:rPr>
+        <w:t xml:space="preserve">o assegura que a comunicação permaneça confidencial, mesmo se as mensagens forem </w:t>
+      </w:r>
+      <w:r>
+        <w:rPr>
+          <w:rFonts w:ascii="Arial" w:eastAsia="Times New Roman" w:hAnsi="Arial" w:cs="Arial"/>
+          <w:color w:val="auto"/>
+          <w:sz w:val="22"/>
+          <w:szCs w:val="22"/>
+          <w:lang w:eastAsia="pt-PT"/>
+        </w:rPr>
+        <w:t>intercetadas</w:t>
+      </w:r>
+      <w:r>
+        <w:rPr>
+          <w:rFonts w:ascii="Arial" w:eastAsia="Times New Roman" w:hAnsi="Arial" w:cs="Arial"/>
+          <w:color w:val="auto"/>
+          <w:sz w:val="22"/>
+          <w:szCs w:val="22"/>
+          <w:lang w:eastAsia="pt-PT"/>
+        </w:rPr>
+        <w:t xml:space="preserve"> durante o tráfego.</w:t>
+      </w:r>
+      <w:r>
+        <w:rPr>
+          <w:rFonts w:ascii="Arial" w:eastAsia="Times New Roman" w:hAnsi="Arial" w:cs="Arial"/>
+          <w:color w:val="auto"/>
+          <w:sz w:val="22"/>
+          <w:szCs w:val="22"/>
+          <w:lang w:eastAsia="pt-PT"/>
+        </w:rPr>
+        <w:t xml:space="preserve"> </w:t>
       </w:r>
     </w:p>
     <w:p>
@@ -2612,7 +2720,6 @@
           <w:lang w:eastAsia="pt-PT"/>
         </w:rPr>
       </w:pPr>
-      <w:bookmarkStart w:id="4" w:name="_Toc179578077"/>
       <w:r>
         <w:rPr>
           <w:rFonts w:eastAsia="Times New Roman"/>
@@ -2631,263 +2738,248 @@
     </w:p>
     <w:p>
       <w:pPr>
-        <w:widowControl/>
-        <w:spacing w:before="100" w:beforeAutospacing="1" w:after="100" w:afterAutospacing="1" w:line="240" w:lineRule="auto"/>
-        <w:rPr>
-          <w:rFonts w:cs="Arial"/>
-          <w:sz w:val="22"/>
-          <w:szCs w:val="22"/>
-          <w:lang w:eastAsia="pt-PT"/>
-        </w:rPr>
-      </w:pPr>
-      <w:r>
-        <w:rPr>
-          <w:rFonts w:cs="Arial"/>
-          <w:sz w:val="22"/>
-          <w:szCs w:val="22"/>
-          <w:lang w:eastAsia="pt-PT"/>
-        </w:rPr>
-        <w:t xml:space="preserve">Após a verificação de confiança, o sistema utiliza criptografia AES (256 bits) para cifrar as mensagens trocadas. A chave AES é encriptada com a chave pública do </w:t>
-      </w:r>
-      <w:proofErr w:type="spellStart"/>
-      <w:r>
-        <w:rPr>
-          <w:rFonts w:cs="Arial"/>
-          <w:i/>
-          <w:sz w:val="22"/>
-          <w:szCs w:val="22"/>
-          <w:lang w:eastAsia="pt-PT"/>
-        </w:rPr>
-        <w:t>peer</w:t>
-      </w:r>
-      <w:proofErr w:type="spellEnd"/>
-      <w:r>
-        <w:rPr>
-          <w:rFonts w:cs="Arial"/>
+        <w:pStyle w:val="Ttulo2"/>
+        <w:rPr>
+          <w:rFonts w:ascii="Arial" w:eastAsia="Times New Roman" w:hAnsi="Arial" w:cs="Arial"/>
+          <w:color w:val="auto"/>
+          <w:sz w:val="22"/>
+          <w:szCs w:val="22"/>
+          <w:lang w:eastAsia="pt-PT"/>
+        </w:rPr>
+      </w:pPr>
+      <w:bookmarkStart w:id="5" w:name="_Toc179578078"/>
+      <w:r>
+        <w:rPr>
+          <w:rFonts w:ascii="Arial" w:eastAsia="Times New Roman" w:hAnsi="Arial" w:cs="Arial"/>
+          <w:color w:val="auto"/>
+          <w:sz w:val="22"/>
+          <w:szCs w:val="22"/>
+          <w:lang w:eastAsia="pt-PT"/>
+        </w:rPr>
+        <w:t>Após a autenticação e troca de chaves, as mensagens entre os peers são cifradas usando criptografia AES de 256 bits.</w:t>
+      </w:r>
+      <w:r>
+        <w:rPr>
+          <w:rFonts w:ascii="Arial" w:eastAsia="Times New Roman" w:hAnsi="Arial" w:cs="Arial"/>
+          <w:color w:val="auto"/>
+          <w:sz w:val="22"/>
+          <w:szCs w:val="22"/>
+          <w:lang w:eastAsia="pt-PT"/>
+        </w:rPr>
+        <w:t xml:space="preserve"> Isto</w:t>
+      </w:r>
+      <w:r>
+        <w:rPr>
+          <w:rFonts w:ascii="Arial" w:eastAsia="Times New Roman" w:hAnsi="Arial" w:cs="Arial"/>
+          <w:color w:val="auto"/>
+          <w:sz w:val="22"/>
+          <w:szCs w:val="22"/>
+          <w:lang w:eastAsia="pt-PT"/>
+        </w:rPr>
+        <w:t xml:space="preserve"> garante que o conteúdo da comunicação esteja protegido contra acessos não autorizados, mantendo a confidencialidade dos dados. A chave AES é transmitida de forma segura utilizando criptografia assimétrica (RSA), assegurando que apenas o destinatário legítimo possa decifrar e</w:t>
+      </w:r>
+      <w:r>
+        <w:rPr>
+          <w:rFonts w:ascii="Arial" w:eastAsia="Times New Roman" w:hAnsi="Arial" w:cs="Arial"/>
+          <w:color w:val="auto"/>
+          <w:sz w:val="22"/>
+          <w:szCs w:val="22"/>
+          <w:lang w:eastAsia="pt-PT"/>
+        </w:rPr>
+        <w:t xml:space="preserve"> aceder ao</w:t>
+      </w:r>
+      <w:r>
+        <w:rPr>
+          <w:rFonts w:ascii="Arial" w:eastAsia="Times New Roman" w:hAnsi="Arial" w:cs="Arial"/>
+          <w:color w:val="auto"/>
+          <w:sz w:val="22"/>
+          <w:szCs w:val="22"/>
+          <w:lang w:eastAsia="pt-PT"/>
+        </w:rPr>
+        <w:t xml:space="preserve"> conteúdo das mensagens.</w:t>
+      </w:r>
+      <w:r>
+        <w:rPr>
+          <w:rFonts w:ascii="Arial" w:eastAsia="Times New Roman" w:hAnsi="Arial" w:cs="Arial"/>
+          <w:color w:val="auto"/>
           <w:sz w:val="22"/>
           <w:szCs w:val="22"/>
           <w:lang w:eastAsia="pt-PT"/>
         </w:rPr>
         <w:t xml:space="preserve"> </w:t>
-      </w:r>
-      <w:r>
-        <w:rPr>
-          <w:rFonts w:cs="Arial"/>
-          <w:sz w:val="22"/>
-          <w:szCs w:val="22"/>
-          <w:lang w:eastAsia="pt-PT"/>
-        </w:rPr>
-        <w:t>recetor</w:t>
-      </w:r>
-      <w:r>
-        <w:rPr>
-          <w:rFonts w:cs="Arial"/>
-          <w:sz w:val="22"/>
-          <w:szCs w:val="22"/>
-          <w:lang w:eastAsia="pt-PT"/>
-        </w:rPr>
-        <w:t xml:space="preserve">, garantindo que apenas o </w:t>
-      </w:r>
-      <w:proofErr w:type="spellStart"/>
-      <w:r>
-        <w:rPr>
-          <w:rFonts w:cs="Arial"/>
-          <w:i/>
-          <w:sz w:val="22"/>
-          <w:szCs w:val="22"/>
-          <w:lang w:eastAsia="pt-PT"/>
-        </w:rPr>
-        <w:t>peer</w:t>
-      </w:r>
-      <w:proofErr w:type="spellEnd"/>
-      <w:r>
-        <w:rPr>
-          <w:rFonts w:cs="Arial"/>
-          <w:sz w:val="22"/>
-          <w:szCs w:val="22"/>
-          <w:lang w:eastAsia="pt-PT"/>
-        </w:rPr>
-        <w:t xml:space="preserve"> correto possa desencriptá-la.</w:t>
       </w:r>
     </w:p>
     <w:p>
       <w:pPr>
-        <w:pStyle w:val="Ttulo2"/>
-        <w:rPr>
-          <w:lang w:eastAsia="pt-PT"/>
-        </w:rPr>
-      </w:pPr>
-      <w:bookmarkStart w:id="5" w:name="_Toc179578078"/>
-      <w:r>
-        <w:rPr>
-          <w:rFonts w:eastAsia="Times New Roman"/>
-          <w:lang w:eastAsia="pt-PT"/>
-        </w:rPr>
-        <w:t>2.4</w:t>
-      </w:r>
-      <w:r>
-        <w:rPr>
-          <w:rFonts w:eastAsia="Times New Roman"/>
-          <w:lang w:eastAsia="pt-PT"/>
-        </w:rPr>
-        <w:t xml:space="preserve">Modo </w:t>
-      </w:r>
-      <w:r>
-        <w:rPr>
-          <w:rFonts w:eastAsia="Times New Roman"/>
-          <w:lang w:eastAsia="pt-PT"/>
-        </w:rPr>
-        <w:t>GCM</w:t>
-      </w:r>
-      <w:bookmarkEnd w:id="5"/>
+        <w:widowControl/>
+        <w:spacing w:before="0" w:after="160" w:line="259" w:lineRule="auto"/>
+        <w:jc w:val="left"/>
+        <w:rPr>
+          <w:rFonts w:cs="Arial"/>
+          <w:sz w:val="22"/>
+          <w:szCs w:val="22"/>
+          <w:lang w:eastAsia="pt-PT"/>
+        </w:rPr>
+      </w:pPr>
+      <w:r>
+        <w:rPr>
+          <w:rFonts w:cs="Arial"/>
+          <w:sz w:val="22"/>
+          <w:szCs w:val="22"/>
+          <w:lang w:eastAsia="pt-PT"/>
+        </w:rPr>
+        <w:br w:type="page"/>
+      </w:r>
     </w:p>
     <w:p>
       <w:pPr>
-        <w:widowControl/>
-        <w:spacing w:before="100" w:beforeAutospacing="1" w:after="100" w:afterAutospacing="1" w:line="240" w:lineRule="auto"/>
-        <w:rPr>
-          <w:rFonts w:cs="Arial"/>
-          <w:sz w:val="22"/>
-          <w:szCs w:val="22"/>
-          <w:lang w:eastAsia="pt-PT"/>
-        </w:rPr>
-      </w:pPr>
-      <w:r>
-        <w:rPr>
-          <w:rFonts w:cs="Arial"/>
-          <w:sz w:val="22"/>
-          <w:szCs w:val="22"/>
-          <w:lang w:eastAsia="pt-PT"/>
-        </w:rPr>
-        <w:t xml:space="preserve">A criptografia AES é implementada no modo </w:t>
-      </w:r>
-      <w:proofErr w:type="spellStart"/>
-      <w:r>
-        <w:rPr>
-          <w:rFonts w:cs="Arial"/>
-          <w:sz w:val="22"/>
-          <w:szCs w:val="22"/>
-          <w:lang w:eastAsia="pt-PT"/>
-        </w:rPr>
-        <w:t>Galois</w:t>
-      </w:r>
-      <w:proofErr w:type="spellEnd"/>
-      <w:r>
-        <w:rPr>
-          <w:rFonts w:cs="Arial"/>
-          <w:sz w:val="22"/>
-          <w:szCs w:val="22"/>
-          <w:lang w:eastAsia="pt-PT"/>
-        </w:rPr>
-        <w:t>/</w:t>
-      </w:r>
-      <w:proofErr w:type="spellStart"/>
-      <w:r>
-        <w:rPr>
-          <w:rFonts w:cs="Arial"/>
-          <w:sz w:val="22"/>
-          <w:szCs w:val="22"/>
-          <w:lang w:eastAsia="pt-PT"/>
-        </w:rPr>
-        <w:t>Counter</w:t>
-      </w:r>
-      <w:proofErr w:type="spellEnd"/>
-      <w:r>
-        <w:rPr>
-          <w:rFonts w:cs="Arial"/>
-          <w:sz w:val="22"/>
-          <w:szCs w:val="22"/>
+        <w:pStyle w:val="Ttulo2"/>
+        <w:rPr>
+          <w:lang w:eastAsia="pt-PT"/>
+        </w:rPr>
+      </w:pPr>
+      <w:r>
+        <w:rPr>
+          <w:rFonts w:eastAsia="Times New Roman"/>
+          <w:lang w:eastAsia="pt-PT"/>
+        </w:rPr>
+        <w:lastRenderedPageBreak/>
+        <w:t>2.4</w:t>
+      </w:r>
+      <w:r>
+        <w:rPr>
+          <w:rFonts w:eastAsia="Times New Roman"/>
           <w:lang w:eastAsia="pt-PT"/>
         </w:rPr>
         <w:t xml:space="preserve"> </w:t>
       </w:r>
-      <w:proofErr w:type="spellStart"/>
-      <w:r>
-        <w:rPr>
-          <w:rFonts w:cs="Arial"/>
-          <w:sz w:val="22"/>
-          <w:szCs w:val="22"/>
-          <w:lang w:eastAsia="pt-PT"/>
-        </w:rPr>
-        <w:t>Mode</w:t>
-      </w:r>
-      <w:proofErr w:type="spellEnd"/>
-      <w:r>
-        <w:rPr>
-          <w:rFonts w:cs="Arial"/>
-          <w:sz w:val="22"/>
-          <w:szCs w:val="22"/>
-          <w:lang w:eastAsia="pt-PT"/>
-        </w:rPr>
-        <w:t xml:space="preserve"> </w:t>
-      </w:r>
-      <w:r>
-        <w:rPr>
-          <w:rFonts w:cs="Arial"/>
-          <w:sz w:val="22"/>
-          <w:szCs w:val="22"/>
-          <w:lang w:eastAsia="pt-PT"/>
-        </w:rPr>
-        <w:t>(</w:t>
-      </w:r>
-      <w:r>
-        <w:rPr>
-          <w:rFonts w:cs="Arial"/>
-          <w:sz w:val="22"/>
-          <w:szCs w:val="22"/>
+      <w:r>
+        <w:rPr>
+          <w:rFonts w:eastAsia="Times New Roman"/>
+          <w:lang w:eastAsia="pt-PT"/>
+        </w:rPr>
+        <w:t xml:space="preserve">Modo </w:t>
+      </w:r>
+      <w:r>
+        <w:rPr>
+          <w:rFonts w:eastAsia="Times New Roman"/>
           <w:lang w:eastAsia="pt-PT"/>
         </w:rPr>
         <w:t>GCM</w:t>
       </w:r>
-      <w:r>
-        <w:rPr>
-          <w:rFonts w:cs="Arial"/>
-          <w:sz w:val="22"/>
-          <w:szCs w:val="22"/>
-          <w:lang w:eastAsia="pt-PT"/>
-        </w:rPr>
-        <w:t>)</w:t>
-      </w:r>
-      <w:r>
-        <w:rPr>
-          <w:rFonts w:cs="Arial"/>
-          <w:sz w:val="22"/>
-          <w:szCs w:val="22"/>
-          <w:lang w:eastAsia="pt-PT"/>
-        </w:rPr>
-        <w:t xml:space="preserve"> para garantir não apenas a confidencialidade, mas também a integridade e autenticidade das mensagens, protegendo </w:t>
-      </w:r>
-      <w:proofErr w:type="gramStart"/>
-      <w:r>
-        <w:rPr>
-          <w:rFonts w:cs="Arial"/>
-          <w:sz w:val="22"/>
-          <w:szCs w:val="22"/>
-          <w:lang w:eastAsia="pt-PT"/>
-        </w:rPr>
-        <w:t>contra ataques</w:t>
-      </w:r>
-      <w:proofErr w:type="gramEnd"/>
-      <w:r>
-        <w:rPr>
-          <w:rFonts w:cs="Arial"/>
-          <w:sz w:val="22"/>
-          <w:szCs w:val="22"/>
-          <w:lang w:eastAsia="pt-PT"/>
-        </w:rPr>
-        <w:t xml:space="preserve"> de manipulação.</w:t>
+      <w:bookmarkEnd w:id="5"/>
+      <w:r>
+        <w:rPr>
+          <w:rFonts w:eastAsia="Times New Roman"/>
+          <w:lang w:eastAsia="pt-PT"/>
+        </w:rPr>
+        <w:t xml:space="preserve"> e Garantia de Integridade e Autenticidade</w:t>
       </w:r>
     </w:p>
     <w:p>
       <w:pPr>
         <w:pStyle w:val="Ttulo2"/>
         <w:rPr>
+          <w:rFonts w:ascii="Arial" w:eastAsia="Times New Roman" w:hAnsi="Arial" w:cs="Arial"/>
+          <w:color w:val="auto"/>
+          <w:sz w:val="22"/>
+          <w:szCs w:val="22"/>
           <w:lang w:eastAsia="pt-PT"/>
         </w:rPr>
       </w:pPr>
       <w:bookmarkStart w:id="6" w:name="_Toc179578079"/>
       <w:r>
         <w:rPr>
+          <w:rFonts w:ascii="Arial" w:eastAsia="Times New Roman" w:hAnsi="Arial" w:cs="Arial"/>
+          <w:color w:val="auto"/>
+          <w:sz w:val="22"/>
+          <w:szCs w:val="22"/>
+          <w:lang w:eastAsia="pt-PT"/>
+        </w:rPr>
+        <w:t xml:space="preserve">A criptografia AES é implementada no modo Galois/Counter Mode (GCM), que não só garante a confidencialidade das mensagens como também assegura a integridade e a autenticidade das mesmas. O modo GCM gera um </w:t>
+      </w:r>
+      <w:r>
+        <w:rPr>
+          <w:rFonts w:ascii="Arial" w:eastAsia="Times New Roman" w:hAnsi="Arial" w:cs="Arial"/>
+          <w:i/>
+          <w:iCs/>
+          <w:color w:val="auto"/>
+          <w:sz w:val="22"/>
+          <w:szCs w:val="22"/>
+          <w:lang w:eastAsia="pt-PT"/>
+        </w:rPr>
+        <w:t>tag</w:t>
+      </w:r>
+      <w:r>
+        <w:rPr>
+          <w:rFonts w:ascii="Arial" w:eastAsia="Times New Roman" w:hAnsi="Arial" w:cs="Arial"/>
+          <w:color w:val="auto"/>
+          <w:sz w:val="22"/>
+          <w:szCs w:val="22"/>
+          <w:lang w:eastAsia="pt-PT"/>
+        </w:rPr>
+        <w:t xml:space="preserve"> de autenticação que detecta</w:t>
+      </w:r>
+      <w:r>
+        <w:rPr>
+          <w:rFonts w:ascii="Arial" w:eastAsia="Times New Roman" w:hAnsi="Arial" w:cs="Arial"/>
+          <w:color w:val="auto"/>
+          <w:sz w:val="22"/>
+          <w:szCs w:val="22"/>
+          <w:lang w:eastAsia="pt-PT"/>
+        </w:rPr>
+        <w:t xml:space="preserve"> </w:t>
+      </w:r>
+      <w:r>
+        <w:rPr>
+          <w:rFonts w:ascii="Arial" w:eastAsia="Times New Roman" w:hAnsi="Arial" w:cs="Arial"/>
+          <w:color w:val="auto"/>
+          <w:sz w:val="22"/>
+          <w:szCs w:val="22"/>
+          <w:lang w:eastAsia="pt-PT"/>
+        </w:rPr>
+        <w:t xml:space="preserve">qualquer alteração não autorizada nos dados. Isso oferece uma proteção adicional contra ataques de manipulação, prevenindo que um atacante possa modificar ou forjar mensagens sem ser </w:t>
+      </w:r>
+      <w:r>
+        <w:rPr>
+          <w:rFonts w:ascii="Arial" w:eastAsia="Times New Roman" w:hAnsi="Arial" w:cs="Arial"/>
+          <w:color w:val="auto"/>
+          <w:sz w:val="22"/>
+          <w:szCs w:val="22"/>
+          <w:lang w:eastAsia="pt-PT"/>
+        </w:rPr>
+        <w:t>detetado</w:t>
+      </w:r>
+      <w:r>
+        <w:rPr>
+          <w:rFonts w:ascii="Arial" w:eastAsia="Times New Roman" w:hAnsi="Arial" w:cs="Arial"/>
+          <w:color w:val="auto"/>
+          <w:sz w:val="22"/>
+          <w:szCs w:val="22"/>
+          <w:lang w:eastAsia="pt-PT"/>
+        </w:rPr>
+        <w:t>.</w:t>
+      </w:r>
+      <w:r>
+        <w:rPr>
+          <w:rFonts w:ascii="Arial" w:eastAsia="Times New Roman" w:hAnsi="Arial" w:cs="Arial"/>
+          <w:color w:val="auto"/>
+          <w:sz w:val="22"/>
+          <w:szCs w:val="22"/>
+          <w:lang w:eastAsia="pt-PT"/>
+        </w:rPr>
+        <w:t xml:space="preserve"> </w:t>
+      </w:r>
+    </w:p>
+    <w:p>
+      <w:pPr>
+        <w:pStyle w:val="Ttulo2"/>
+        <w:rPr>
+          <w:lang w:eastAsia="pt-PT"/>
+        </w:rPr>
+      </w:pPr>
+      <w:r>
+        <w:rPr>
           <w:rFonts w:eastAsia="Times New Roman"/>
           <w:lang w:eastAsia="pt-PT"/>
         </w:rPr>
@@ -2898,89 +2990,75 @@
           <w:rFonts w:eastAsia="Times New Roman"/>
           <w:lang w:eastAsia="pt-PT"/>
         </w:rPr>
-        <w:t>Interface Gráfica e Gerenciamento de Conexões</w:t>
+        <w:t>Interface Gráfica e</w:t>
+      </w:r>
+      <w:r>
+        <w:rPr>
+          <w:rFonts w:eastAsia="Times New Roman"/>
+          <w:lang w:eastAsia="pt-PT"/>
+        </w:rPr>
+        <w:t xml:space="preserve"> Gestão</w:t>
+      </w:r>
+      <w:r>
+        <w:rPr>
+          <w:rFonts w:eastAsia="Times New Roman"/>
+          <w:lang w:eastAsia="pt-PT"/>
+        </w:rPr>
+        <w:t xml:space="preserve"> de Conexões</w:t>
       </w:r>
       <w:bookmarkEnd w:id="6"/>
     </w:p>
     <w:p>
       <w:pPr>
-        <w:widowControl/>
-        <w:spacing w:before="100" w:beforeAutospacing="1" w:after="100" w:afterAutospacing="1" w:line="240" w:lineRule="auto"/>
-        <w:rPr>
-          <w:rFonts w:cs="Arial"/>
-          <w:sz w:val="22"/>
-          <w:szCs w:val="22"/>
-          <w:lang w:eastAsia="pt-PT"/>
-        </w:rPr>
-      </w:pPr>
-      <w:r>
-        <w:rPr>
-          <w:rFonts w:cs="Arial"/>
-          <w:sz w:val="22"/>
-          <w:szCs w:val="22"/>
-          <w:lang w:eastAsia="pt-PT"/>
-        </w:rPr>
-        <w:t xml:space="preserve">A aplicação permite aos utilizadores conectar-se a </w:t>
-      </w:r>
-      <w:proofErr w:type="spellStart"/>
-      <w:r>
-        <w:rPr>
-          <w:rFonts w:cs="Arial"/>
-          <w:i/>
-          <w:sz w:val="22"/>
-          <w:szCs w:val="22"/>
-          <w:lang w:eastAsia="pt-PT"/>
-        </w:rPr>
-        <w:t>peer</w:t>
-      </w:r>
-      <w:r>
-        <w:rPr>
-          <w:rFonts w:cs="Arial"/>
-          <w:sz w:val="22"/>
-          <w:szCs w:val="22"/>
-          <w:lang w:eastAsia="pt-PT"/>
-        </w:rPr>
-        <w:t>s</w:t>
-      </w:r>
-      <w:proofErr w:type="spellEnd"/>
-      <w:r>
-        <w:rPr>
-          <w:rFonts w:cs="Arial"/>
-          <w:sz w:val="22"/>
-          <w:szCs w:val="22"/>
-          <w:lang w:eastAsia="pt-PT"/>
-        </w:rPr>
-        <w:t xml:space="preserve"> inserindo o IP e a porta desejados, listando os </w:t>
-      </w:r>
-      <w:proofErr w:type="spellStart"/>
-      <w:r>
-        <w:rPr>
-          <w:rFonts w:cs="Arial"/>
-          <w:i/>
-          <w:sz w:val="22"/>
-          <w:szCs w:val="22"/>
-          <w:lang w:eastAsia="pt-PT"/>
-        </w:rPr>
-        <w:t>peer</w:t>
-      </w:r>
-      <w:r>
-        <w:rPr>
-          <w:rFonts w:cs="Arial"/>
-          <w:sz w:val="22"/>
-          <w:szCs w:val="22"/>
-          <w:lang w:eastAsia="pt-PT"/>
-        </w:rPr>
-        <w:t>s</w:t>
-      </w:r>
-      <w:proofErr w:type="spellEnd"/>
-      <w:r>
-        <w:rPr>
-          <w:rFonts w:cs="Arial"/>
-          <w:sz w:val="22"/>
-          <w:szCs w:val="22"/>
-          <w:lang w:eastAsia="pt-PT"/>
-        </w:rPr>
-        <w:t xml:space="preserve"> conectados e abrindo janelas de chat individuais para cada conexão ativa.</w:t>
+        <w:pStyle w:val="Ttulo2"/>
+        <w:rPr>
+          <w:rFonts w:ascii="Arial" w:eastAsia="Times New Roman" w:hAnsi="Arial" w:cs="Arial"/>
+          <w:color w:val="auto"/>
+          <w:sz w:val="22"/>
+          <w:szCs w:val="22"/>
+          <w:lang w:eastAsia="pt-PT"/>
+        </w:rPr>
+      </w:pPr>
+      <w:bookmarkStart w:id="7" w:name="_Toc179578080"/>
+      <w:r>
+        <w:rPr>
+          <w:rFonts w:ascii="Arial" w:eastAsia="Times New Roman" w:hAnsi="Arial" w:cs="Arial"/>
+          <w:color w:val="auto"/>
+          <w:sz w:val="22"/>
+          <w:szCs w:val="22"/>
+          <w:lang w:eastAsia="pt-PT"/>
+        </w:rPr>
+        <w:t xml:space="preserve">A aplicação oferece uma interface gráfica intuitiva, onde os utilizadores podem conectar-se a peers, inserindo o respetivo IP e porta. A interface permite listar os peers conectados e abrir janelas de chat individuais para cada conexão ativa, facilitando a gestão de várias conversas simultâneas. </w:t>
+      </w:r>
+      <w:r>
+        <w:rPr>
+          <w:rFonts w:ascii="Arial" w:eastAsia="Times New Roman" w:hAnsi="Arial" w:cs="Arial"/>
+          <w:color w:val="auto"/>
+          <w:sz w:val="22"/>
+          <w:szCs w:val="22"/>
+          <w:lang w:eastAsia="pt-PT"/>
+        </w:rPr>
+        <w:t xml:space="preserve">Esta </w:t>
+      </w:r>
+      <w:r>
+        <w:rPr>
+          <w:rFonts w:ascii="Arial" w:eastAsia="Times New Roman" w:hAnsi="Arial" w:cs="Arial"/>
+          <w:color w:val="auto"/>
+          <w:sz w:val="22"/>
+          <w:szCs w:val="22"/>
+          <w:lang w:eastAsia="pt-PT"/>
+        </w:rPr>
+        <w:t>camada gráfica é essencial para oferecer uma experiência de utilizador eficiente e amigável, simplificando o processo de conexão e comunicação entre os peers.</w:t>
+      </w:r>
+      <w:r>
+        <w:rPr>
+          <w:rFonts w:ascii="Arial" w:eastAsia="Times New Roman" w:hAnsi="Arial" w:cs="Arial"/>
+          <w:color w:val="auto"/>
+          <w:sz w:val="22"/>
+          <w:szCs w:val="22"/>
+          <w:lang w:eastAsia="pt-PT"/>
+        </w:rPr>
+        <w:t xml:space="preserve"> </w:t>
       </w:r>
     </w:p>
     <w:p>
@@ -2990,13 +3068,11 @@
           <w:lang w:eastAsia="pt-PT"/>
         </w:rPr>
       </w:pPr>
-      <w:bookmarkStart w:id="7" w:name="_Toc179578080"/>
       <w:r>
         <w:rPr>
           <w:rFonts w:eastAsia="Times New Roman"/>
           <w:lang w:eastAsia="pt-PT"/>
         </w:rPr>
-        <w:lastRenderedPageBreak/>
         <w:t xml:space="preserve">2.6 </w:t>
       </w:r>
       <w:r>
@@ -3026,20 +3102,26 @@
           <w:szCs w:val="22"/>
           <w:lang w:eastAsia="pt-PT"/>
         </w:rPr>
-        <w:t xml:space="preserve">As mensagens trocadas são guardadas em ficheiros de texto, permitindo que o utilizador aceda ao histórico de conversas de cada </w:t>
-      </w:r>
-      <w:proofErr w:type="spellStart"/>
-      <w:r>
-        <w:rPr>
-          <w:rFonts w:cs="Arial"/>
-          <w:i/>
-          <w:sz w:val="22"/>
-          <w:szCs w:val="22"/>
-          <w:lang w:eastAsia="pt-PT"/>
-        </w:rPr>
-        <w:t>peer</w:t>
-      </w:r>
-      <w:proofErr w:type="spellEnd"/>
+        <w:t>Para garantir que o utilizador possa ace</w:t>
+      </w:r>
+      <w:r>
+        <w:rPr>
+          <w:rFonts w:cs="Arial"/>
+          <w:sz w:val="22"/>
+          <w:szCs w:val="22"/>
+          <w:lang w:eastAsia="pt-PT"/>
+        </w:rPr>
+        <w:t>der a</w:t>
+      </w:r>
+      <w:r>
+        <w:rPr>
+          <w:rFonts w:cs="Arial"/>
+          <w:sz w:val="22"/>
+          <w:szCs w:val="22"/>
+          <w:lang w:eastAsia="pt-PT"/>
+        </w:rPr>
+        <w:t xml:space="preserve"> conversas anteriores, o sistema armazena as mensagens trocadas em ficheiros de texto. Cada peer tem o seu próprio ficheiro de histórico, o que permite ao utilizador rever conversas passadas de forma fácil e organizada</w:t>
+      </w:r>
       <w:r>
         <w:rPr>
           <w:rFonts w:cs="Arial"/>
@@ -3052,6 +3134,28 @@
     </w:p>
     <w:p>
       <w:pPr>
+        <w:pStyle w:val="Ttulo2"/>
+        <w:rPr>
+          <w:lang w:eastAsia="pt-PT"/>
+        </w:rPr>
+      </w:pPr>
+      <w:r>
+        <w:rPr>
+          <w:rFonts w:eastAsia="Times New Roman"/>
+          <w:lang w:eastAsia="pt-PT"/>
+        </w:rPr>
+        <w:t xml:space="preserve">2.6 </w:t>
+      </w:r>
+      <w:r>
+        <w:rPr>
+          <w:rFonts w:eastAsia="Times New Roman"/>
+          <w:lang w:eastAsia="pt-PT"/>
+        </w:rPr>
+        <w:t>Armazenamento Seguro de Chaves e Certificados</w:t>
+      </w:r>
+    </w:p>
+    <w:p>
+      <w:pPr>
         <w:widowControl/>
         <w:spacing w:before="100" w:beforeAutospacing="1" w:after="100" w:afterAutospacing="1" w:line="240" w:lineRule="auto"/>
         <w:rPr>
@@ -3061,120 +3165,302 @@
           <w:lang w:eastAsia="pt-PT"/>
         </w:rPr>
       </w:pPr>
+      <w:r>
+        <w:rPr>
+          <w:rFonts w:cs="Arial"/>
+          <w:sz w:val="22"/>
+          <w:szCs w:val="22"/>
+          <w:lang w:eastAsia="pt-PT"/>
+        </w:rPr>
+        <w:t>As chaves privadas e os certificados são armazenados localmente em formato PEM.</w:t>
+      </w:r>
     </w:p>
     <w:p>
       <w:pPr>
+        <w:pStyle w:val="Ttulo2"/>
+        <w:rPr>
+          <w:rFonts w:eastAsia="Times New Roman"/>
+          <w:lang w:eastAsia="pt-PT"/>
+        </w:rPr>
+      </w:pPr>
+      <w:bookmarkStart w:id="8" w:name="_Toc179578087"/>
+      <w:r>
+        <w:rPr>
+          <w:rFonts w:eastAsia="Times New Roman"/>
+          <w:lang w:eastAsia="pt-PT"/>
+        </w:rPr>
+        <w:t xml:space="preserve">2.6 </w:t>
+      </w:r>
+      <w:r>
+        <w:rPr>
+          <w:rFonts w:eastAsia="Times New Roman"/>
+          <w:lang w:eastAsia="pt-PT"/>
+        </w:rPr>
+        <w:t>Resistências a Ataques MitM</w:t>
+      </w:r>
+    </w:p>
+    <w:p>
+      <w:pPr>
+        <w:rPr>
+          <w:lang w:eastAsia="pt-PT"/>
+        </w:rPr>
+      </w:pPr>
+      <w:r>
+        <w:rPr>
+          <w:lang w:eastAsia="pt-PT"/>
+        </w:rPr>
+        <w:t>A arquitetura do sistema é projetada para minimizar a vulnerabilidade a ataques MitM. A autenticação baseada em certificados e a troca segura de chaves garantem que um atacante precis</w:t>
+      </w:r>
+      <w:r>
+        <w:rPr>
+          <w:lang w:eastAsia="pt-PT"/>
+        </w:rPr>
+        <w:t>e de</w:t>
+      </w:r>
+      <w:r>
+        <w:rPr>
+          <w:lang w:eastAsia="pt-PT"/>
+        </w:rPr>
+        <w:t xml:space="preserve"> comprometer as chaves privadas dos peers para </w:t>
+      </w:r>
+      <w:r>
+        <w:rPr>
+          <w:lang w:eastAsia="pt-PT"/>
+        </w:rPr>
+        <w:t>intercepta</w:t>
+      </w:r>
+      <w:r>
+        <w:rPr>
+          <w:lang w:eastAsia="pt-PT"/>
+        </w:rPr>
+        <w:t xml:space="preserve"> ou modificar a comunicação. Como a chave AES é encriptada utilizando RSA, e a autenticidade é verificada através das chaves públicas dos certificados, o risco de sucesso de um ataque desse tipo é significativamente reduzido.</w:t>
+      </w:r>
+    </w:p>
+    <w:p>
+      <w:pPr>
+        <w:rPr>
+          <w:lang w:eastAsia="pt-PT"/>
+        </w:rPr>
+      </w:pPr>
+    </w:p>
+    <w:p>
+      <w:pPr>
         <w:pStyle w:val="Ttulo1"/>
         <w:rPr>
           <w:lang w:eastAsia="pt-PT"/>
         </w:rPr>
       </w:pPr>
-      <w:bookmarkStart w:id="8" w:name="_Toc179578081"/>
       <w:r>
         <w:rPr>
           <w:rFonts w:eastAsia="Times New Roman"/>
           <w:lang w:eastAsia="pt-PT"/>
         </w:rPr>
-        <w:t>3. Análise das Garantias de Segurança</w:t>
+        <w:lastRenderedPageBreak/>
+        <w:t>3</w:t>
+      </w:r>
+      <w:r>
+        <w:rPr>
+          <w:rFonts w:eastAsia="Times New Roman"/>
+          <w:lang w:eastAsia="pt-PT"/>
+        </w:rPr>
+        <w:t>. Considerações Finais</w:t>
       </w:r>
       <w:bookmarkEnd w:id="8"/>
     </w:p>
     <w:p>
       <w:pPr>
-        <w:pStyle w:val="Ttulo2"/>
-        <w:rPr>
-          <w:lang w:eastAsia="pt-PT"/>
-        </w:rPr>
-      </w:pPr>
-      <w:bookmarkStart w:id="9" w:name="_Toc179578082"/>
-      <w:r>
-        <w:rPr>
-          <w:rFonts w:eastAsia="Times New Roman"/>
-          <w:lang w:eastAsia="pt-PT"/>
-        </w:rPr>
-        <w:t xml:space="preserve">3.1 </w:t>
-      </w:r>
-      <w:r>
-        <w:rPr>
-          <w:rFonts w:eastAsia="Times New Roman"/>
-          <w:lang w:eastAsia="pt-PT"/>
-        </w:rPr>
-        <w:t>Confidencialidade</w:t>
+        <w:widowControl/>
+        <w:spacing w:before="100" w:beforeAutospacing="1" w:after="100" w:afterAutospacing="1" w:line="240" w:lineRule="auto"/>
+        <w:rPr>
+          <w:rFonts w:cs="Arial"/>
+          <w:sz w:val="22"/>
+          <w:szCs w:val="22"/>
+          <w:lang w:eastAsia="pt-PT"/>
+        </w:rPr>
+      </w:pPr>
+      <w:r>
+        <w:rPr>
+          <w:rFonts w:cs="Arial"/>
+          <w:sz w:val="22"/>
+          <w:szCs w:val="22"/>
+          <w:lang w:eastAsia="pt-PT"/>
+        </w:rPr>
+        <w:t xml:space="preserve">O sistema P2P desenvolvido oferece um conjunto robusto de funcionalidades e mecanismos de segurança que garantem confidencialidade, integridade, e autenticação das comunicações entre os </w:t>
+      </w:r>
+      <w:r>
+        <w:rPr>
+          <w:rFonts w:cs="Arial"/>
+          <w:i/>
+          <w:sz w:val="22"/>
+          <w:szCs w:val="22"/>
+          <w:lang w:eastAsia="pt-PT"/>
+        </w:rPr>
+        <w:t>peer</w:t>
+      </w:r>
+      <w:r>
+        <w:rPr>
+          <w:rFonts w:cs="Arial"/>
+          <w:sz w:val="22"/>
+          <w:szCs w:val="22"/>
+          <w:lang w:eastAsia="pt-PT"/>
+        </w:rPr>
+        <w:t>s. No entanto, algumas melhorias podem ser implementadas, como a integração de uma autoridade certificadora (CA) para substituir certificados auto</w:t>
+      </w:r>
+      <w:r>
+        <w:rPr>
+          <w:rFonts w:cs="Arial"/>
+          <w:sz w:val="22"/>
+          <w:szCs w:val="22"/>
+          <w:lang w:eastAsia="pt-PT"/>
+        </w:rPr>
+        <w:t>-</w:t>
+      </w:r>
+      <w:r>
+        <w:rPr>
+          <w:rFonts w:cs="Arial"/>
+          <w:sz w:val="22"/>
+          <w:szCs w:val="22"/>
+          <w:lang w:eastAsia="pt-PT"/>
+        </w:rPr>
+        <w:t>assinados</w:t>
+      </w:r>
+      <w:r>
+        <w:rPr>
+          <w:rFonts w:cs="Arial"/>
+          <w:sz w:val="22"/>
+          <w:szCs w:val="22"/>
+          <w:lang w:eastAsia="pt-PT"/>
+        </w:rPr>
+        <w:t>,</w:t>
+      </w:r>
+      <w:r>
+        <w:rPr>
+          <w:rFonts w:cs="Arial"/>
+          <w:sz w:val="22"/>
+          <w:szCs w:val="22"/>
+          <w:lang w:eastAsia="pt-PT"/>
+        </w:rPr>
+        <w:t xml:space="preserve"> a adição de autenticação baseada em senha para complementar a segurança do armazenamento das chaves privadas</w:t>
+      </w:r>
+      <w:r>
+        <w:rPr>
+          <w:rFonts w:cs="Arial"/>
+          <w:sz w:val="22"/>
+          <w:szCs w:val="22"/>
+          <w:lang w:eastAsia="pt-PT"/>
+        </w:rPr>
+        <w:t xml:space="preserve">, a encriptação dos ficheriros de histórico de conversa, e </w:t>
+      </w:r>
+      <w:r>
+        <w:rPr>
+          <w:rFonts w:cs="Arial"/>
+          <w:sz w:val="22"/>
+          <w:szCs w:val="22"/>
+          <w:lang w:eastAsia="pt-PT"/>
+        </w:rPr>
+        <w:t>o armazenamento das chaves privadas e certificados em HSM (Hardware Security Modules).</w:t>
+      </w:r>
+    </w:p>
+    <w:p>
+      <w:pPr>
+        <w:widowControl/>
+        <w:spacing w:before="100" w:beforeAutospacing="1" w:after="100" w:afterAutospacing="1" w:line="240" w:lineRule="auto"/>
+        <w:rPr>
+          <w:rFonts w:cs="Arial"/>
+          <w:sz w:val="22"/>
+          <w:szCs w:val="22"/>
+          <w:lang w:eastAsia="pt-PT"/>
+        </w:rPr>
+      </w:pPr>
+    </w:p>
+    <w:p>
+      <w:pPr>
+        <w:pStyle w:val="Ttulo1"/>
+      </w:pPr>
+      <w:bookmarkStart w:id="9" w:name="_Toc179578088"/>
+      <w:r>
+        <w:t>4</w:t>
+      </w:r>
+      <w:r>
+        <w:t>. Referências</w:t>
       </w:r>
       <w:bookmarkEnd w:id="9"/>
     </w:p>
     <w:p>
       <w:pPr>
-        <w:widowControl/>
-        <w:spacing w:before="100" w:beforeAutospacing="1" w:after="100" w:afterAutospacing="1" w:line="240" w:lineRule="auto"/>
-        <w:rPr>
-          <w:rFonts w:cs="Arial"/>
-          <w:sz w:val="22"/>
-          <w:szCs w:val="22"/>
-          <w:lang w:eastAsia="pt-PT"/>
-        </w:rPr>
-      </w:pPr>
-      <w:r>
-        <w:rPr>
-          <w:rFonts w:cs="Arial"/>
-          <w:sz w:val="22"/>
-          <w:szCs w:val="22"/>
-          <w:lang w:eastAsia="pt-PT"/>
-        </w:rPr>
-        <w:t xml:space="preserve">A confidencialidade é assegurada através da utilização de criptografia AES de 256 bits para cifrar todas as mensagens enviadas entre os </w:t>
-      </w:r>
-      <w:proofErr w:type="spellStart"/>
-      <w:r>
-        <w:rPr>
-          <w:rFonts w:cs="Arial"/>
-          <w:i/>
-          <w:sz w:val="22"/>
-          <w:szCs w:val="22"/>
-          <w:lang w:eastAsia="pt-PT"/>
-        </w:rPr>
-        <w:t>peer</w:t>
-      </w:r>
-      <w:r>
-        <w:rPr>
-          <w:rFonts w:cs="Arial"/>
-          <w:sz w:val="22"/>
-          <w:szCs w:val="22"/>
-          <w:lang w:eastAsia="pt-PT"/>
-        </w:rPr>
-        <w:t>s</w:t>
-      </w:r>
-      <w:proofErr w:type="spellEnd"/>
-      <w:r>
-        <w:rPr>
-          <w:rFonts w:cs="Arial"/>
-          <w:sz w:val="22"/>
-          <w:szCs w:val="22"/>
-          <w:lang w:eastAsia="pt-PT"/>
-        </w:rPr>
-        <w:t>. A chave AES é transmitida de forma segura utilizando criptografia assimétrica (RSA), garantindo que somente o destinatário legítimo possa decifrar e aceder ao conteúdo.</w:t>
+        <w:rPr>
+          <w:sz w:val="22"/>
+          <w:szCs w:val="22"/>
+        </w:rPr>
+      </w:pPr>
+      <w:r>
+        <w:rPr>
+          <w:sz w:val="22"/>
+          <w:szCs w:val="22"/>
+        </w:rPr>
+        <w:t xml:space="preserve">As principais bibliotecas e frameworks </w:t>
+      </w:r>
+      <w:r>
+        <w:rPr>
+          <w:sz w:val="22"/>
+          <w:szCs w:val="22"/>
+        </w:rPr>
+        <w:t>utilizados</w:t>
+      </w:r>
+      <w:r>
+        <w:rPr>
+          <w:sz w:val="22"/>
+          <w:szCs w:val="22"/>
+        </w:rPr>
+        <w:t xml:space="preserve"> </w:t>
+      </w:r>
+      <w:r>
+        <w:rPr>
+          <w:sz w:val="22"/>
+          <w:szCs w:val="22"/>
+        </w:rPr>
+        <w:t xml:space="preserve">para a </w:t>
+      </w:r>
+      <w:r>
+        <w:rPr>
+          <w:sz w:val="22"/>
+          <w:szCs w:val="22"/>
+        </w:rPr>
+        <w:t>implementação</w:t>
+      </w:r>
+      <w:r>
+        <w:rPr>
+          <w:sz w:val="22"/>
+          <w:szCs w:val="22"/>
+        </w:rPr>
+        <w:t xml:space="preserve"> desta primeira parte do projeto foram as seguintes</w:t>
+      </w:r>
+      <w:r>
+        <w:rPr>
+          <w:sz w:val="22"/>
+          <w:szCs w:val="22"/>
+        </w:rPr>
+        <w:t>.</w:t>
       </w:r>
     </w:p>
     <w:p>
       <w:pPr>
         <w:pStyle w:val="Ttulo2"/>
         <w:rPr>
-          <w:lang w:eastAsia="pt-PT"/>
-        </w:rPr>
-      </w:pPr>
-      <w:bookmarkStart w:id="10" w:name="_Toc179578083"/>
-      <w:r>
-        <w:rPr>
-          <w:rFonts w:eastAsia="Times New Roman"/>
-          <w:lang w:eastAsia="pt-PT"/>
-        </w:rPr>
-        <w:t xml:space="preserve">3.2 </w:t>
-      </w:r>
-      <w:r>
-        <w:rPr>
-          <w:rFonts w:eastAsia="Times New Roman"/>
-          <w:lang w:eastAsia="pt-PT"/>
-        </w:rPr>
-        <w:t>Integridade e Autenticidade</w:t>
+          <w:rFonts w:ascii="Times New Roman" w:hAnsi="Times New Roman"/>
+        </w:rPr>
+      </w:pPr>
+      <w:bookmarkStart w:id="10" w:name="_Toc179578089"/>
+      <w:r>
+        <w:t xml:space="preserve">1. </w:t>
+      </w:r>
+      <w:r>
+        <w:rPr>
+          <w:rStyle w:val="Forte"/>
+          <w:b w:val="0"/>
+          <w:bCs w:val="0"/>
+        </w:rPr>
+        <w:t>Socket</w:t>
       </w:r>
       <w:bookmarkEnd w:id="10"/>
     </w:p>
@@ -3184,839 +3470,6 @@
         <w:spacing w:before="100" w:beforeAutospacing="1" w:after="100" w:afterAutospacing="1" w:line="240" w:lineRule="auto"/>
         <w:rPr>
           <w:rFonts w:cs="Arial"/>
-          <w:sz w:val="22"/>
-          <w:szCs w:val="22"/>
-          <w:lang w:eastAsia="pt-PT"/>
-        </w:rPr>
-      </w:pPr>
-      <w:r>
-        <w:rPr>
-          <w:rFonts w:cs="Arial"/>
-          <w:sz w:val="22"/>
-          <w:szCs w:val="22"/>
-          <w:lang w:eastAsia="pt-PT"/>
-        </w:rPr>
-        <w:t>O modo GCM (</w:t>
-      </w:r>
-      <w:proofErr w:type="spellStart"/>
-      <w:r>
-        <w:rPr>
-          <w:rFonts w:cs="Arial"/>
-          <w:i/>
-          <w:iCs/>
-          <w:sz w:val="22"/>
-          <w:szCs w:val="22"/>
-          <w:lang w:eastAsia="pt-PT"/>
-        </w:rPr>
-        <w:t>Galois</w:t>
-      </w:r>
-      <w:proofErr w:type="spellEnd"/>
-      <w:r>
-        <w:rPr>
-          <w:rFonts w:cs="Arial"/>
-          <w:i/>
-          <w:iCs/>
-          <w:sz w:val="22"/>
-          <w:szCs w:val="22"/>
-          <w:lang w:eastAsia="pt-PT"/>
-        </w:rPr>
-        <w:t>/</w:t>
-      </w:r>
-      <w:proofErr w:type="spellStart"/>
-      <w:r>
-        <w:rPr>
-          <w:rFonts w:cs="Arial"/>
-          <w:i/>
-          <w:iCs/>
-          <w:sz w:val="22"/>
-          <w:szCs w:val="22"/>
-          <w:lang w:eastAsia="pt-PT"/>
-        </w:rPr>
-        <w:t>Counter</w:t>
-      </w:r>
-      <w:proofErr w:type="spellEnd"/>
-      <w:r>
-        <w:rPr>
-          <w:rFonts w:cs="Arial"/>
-          <w:i/>
-          <w:iCs/>
-          <w:sz w:val="22"/>
-          <w:szCs w:val="22"/>
-          <w:lang w:eastAsia="pt-PT"/>
-        </w:rPr>
-        <w:t xml:space="preserve"> </w:t>
-      </w:r>
-      <w:proofErr w:type="spellStart"/>
-      <w:r>
-        <w:rPr>
-          <w:rFonts w:cs="Arial"/>
-          <w:i/>
-          <w:iCs/>
-          <w:sz w:val="22"/>
-          <w:szCs w:val="22"/>
-          <w:lang w:eastAsia="pt-PT"/>
-        </w:rPr>
-        <w:t>Mode</w:t>
-      </w:r>
-      <w:proofErr w:type="spellEnd"/>
-      <w:r>
-        <w:rPr>
-          <w:rFonts w:cs="Arial"/>
-          <w:sz w:val="22"/>
-          <w:szCs w:val="22"/>
-          <w:lang w:eastAsia="pt-PT"/>
-        </w:rPr>
-        <w:t xml:space="preserve">) utilizado na implementação da criptografia AES não apenas cifra a mensagem, mas também gera um </w:t>
-      </w:r>
-      <w:proofErr w:type="spellStart"/>
-      <w:r>
-        <w:rPr>
-          <w:rFonts w:cs="Arial"/>
-          <w:i/>
-          <w:iCs/>
-          <w:sz w:val="22"/>
-          <w:szCs w:val="22"/>
-          <w:lang w:eastAsia="pt-PT"/>
-        </w:rPr>
-        <w:t>tag</w:t>
-      </w:r>
-      <w:proofErr w:type="spellEnd"/>
-      <w:r>
-        <w:rPr>
-          <w:rFonts w:cs="Arial"/>
-          <w:sz w:val="22"/>
-          <w:szCs w:val="22"/>
-          <w:lang w:eastAsia="pt-PT"/>
-        </w:rPr>
-        <w:t xml:space="preserve"> de autenticação que garante que qualquer alteração não autorizada nos dados seja </w:t>
-      </w:r>
-      <w:r>
-        <w:rPr>
-          <w:rFonts w:cs="Arial"/>
-          <w:sz w:val="22"/>
-          <w:szCs w:val="22"/>
-          <w:lang w:eastAsia="pt-PT"/>
-        </w:rPr>
-        <w:t>detetada</w:t>
-      </w:r>
-      <w:r>
-        <w:rPr>
-          <w:rFonts w:cs="Arial"/>
-          <w:sz w:val="22"/>
-          <w:szCs w:val="22"/>
-          <w:lang w:eastAsia="pt-PT"/>
-        </w:rPr>
-        <w:t>. Isso protege contra ataques de manipulação de mensagens.</w:t>
-      </w:r>
-    </w:p>
-    <w:p>
-      <w:pPr>
-        <w:pStyle w:val="Ttulo2"/>
-        <w:rPr>
-          <w:lang w:eastAsia="pt-PT"/>
-        </w:rPr>
-      </w:pPr>
-      <w:bookmarkStart w:id="11" w:name="_Toc179578084"/>
-      <w:r>
-        <w:rPr>
-          <w:rFonts w:eastAsia="Times New Roman"/>
-          <w:lang w:eastAsia="pt-PT"/>
-        </w:rPr>
-        <w:t xml:space="preserve">3.3 </w:t>
-      </w:r>
-      <w:r>
-        <w:rPr>
-          <w:rFonts w:eastAsia="Times New Roman"/>
-          <w:lang w:eastAsia="pt-PT"/>
-        </w:rPr>
-        <w:t xml:space="preserve">Autenticação de </w:t>
-      </w:r>
-      <w:proofErr w:type="spellStart"/>
-      <w:r>
-        <w:rPr>
-          <w:rFonts w:eastAsia="Times New Roman"/>
-          <w:i/>
-          <w:lang w:eastAsia="pt-PT"/>
-        </w:rPr>
-        <w:t>Peer</w:t>
-      </w:r>
-      <w:r>
-        <w:rPr>
-          <w:rFonts w:eastAsia="Times New Roman"/>
-          <w:lang w:eastAsia="pt-PT"/>
-        </w:rPr>
-        <w:t>s</w:t>
-      </w:r>
-      <w:bookmarkEnd w:id="11"/>
-      <w:proofErr w:type="spellEnd"/>
-    </w:p>
-    <w:p>
-      <w:pPr>
-        <w:widowControl/>
-        <w:spacing w:before="100" w:beforeAutospacing="1" w:after="100" w:afterAutospacing="1" w:line="240" w:lineRule="auto"/>
-        <w:rPr>
-          <w:rFonts w:cs="Arial"/>
-          <w:sz w:val="22"/>
-          <w:szCs w:val="22"/>
-          <w:lang w:eastAsia="pt-PT"/>
-        </w:rPr>
-      </w:pPr>
-      <w:r>
-        <w:rPr>
-          <w:rFonts w:cs="Arial"/>
-          <w:sz w:val="22"/>
-          <w:szCs w:val="22"/>
-          <w:lang w:eastAsia="pt-PT"/>
-        </w:rPr>
-        <w:t xml:space="preserve">A aplicação utiliza certificados </w:t>
-      </w:r>
-      <w:proofErr w:type="spellStart"/>
-      <w:r>
-        <w:rPr>
-          <w:rFonts w:cs="Arial"/>
-          <w:sz w:val="22"/>
-          <w:szCs w:val="22"/>
-          <w:lang w:eastAsia="pt-PT"/>
-        </w:rPr>
-        <w:t>a</w:t>
-      </w:r>
-      <w:r>
-        <w:rPr>
-          <w:rFonts w:cs="Arial"/>
-          <w:sz w:val="22"/>
-          <w:szCs w:val="22"/>
-          <w:lang w:eastAsia="pt-PT"/>
-        </w:rPr>
-        <w:t>ut</w:t>
-      </w:r>
-      <w:r>
-        <w:rPr>
-          <w:rFonts w:cs="Arial"/>
-          <w:sz w:val="22"/>
-          <w:szCs w:val="22"/>
-          <w:lang w:eastAsia="pt-PT"/>
-        </w:rPr>
-        <w:t>o-</w:t>
-      </w:r>
-      <w:r>
-        <w:rPr>
-          <w:rFonts w:cs="Arial"/>
-          <w:sz w:val="22"/>
-          <w:szCs w:val="22"/>
-          <w:lang w:eastAsia="pt-PT"/>
-        </w:rPr>
-        <w:t>assinados</w:t>
-      </w:r>
-      <w:proofErr w:type="spellEnd"/>
-      <w:r>
-        <w:rPr>
-          <w:rFonts w:cs="Arial"/>
-          <w:sz w:val="22"/>
-          <w:szCs w:val="22"/>
-          <w:lang w:eastAsia="pt-PT"/>
-        </w:rPr>
-        <w:t xml:space="preserve"> para autenticar os </w:t>
-      </w:r>
-      <w:proofErr w:type="spellStart"/>
-      <w:r>
-        <w:rPr>
-          <w:rFonts w:cs="Arial"/>
-          <w:i/>
-          <w:sz w:val="22"/>
-          <w:szCs w:val="22"/>
-          <w:lang w:eastAsia="pt-PT"/>
-        </w:rPr>
-        <w:t>peer</w:t>
-      </w:r>
-      <w:r>
-        <w:rPr>
-          <w:rFonts w:cs="Arial"/>
-          <w:sz w:val="22"/>
-          <w:szCs w:val="22"/>
-          <w:lang w:eastAsia="pt-PT"/>
-        </w:rPr>
-        <w:t>s</w:t>
-      </w:r>
-      <w:proofErr w:type="spellEnd"/>
-      <w:r>
-        <w:rPr>
-          <w:rFonts w:cs="Arial"/>
-          <w:sz w:val="22"/>
-          <w:szCs w:val="22"/>
-          <w:lang w:eastAsia="pt-PT"/>
-        </w:rPr>
-        <w:t xml:space="preserve"> e verificar sua identidade. Antes de estabelecer uma conexão segura, os certificados são comparados com a ACL local. Se um </w:t>
-      </w:r>
-      <w:proofErr w:type="spellStart"/>
-      <w:r>
-        <w:rPr>
-          <w:rFonts w:cs="Arial"/>
-          <w:i/>
-          <w:sz w:val="22"/>
-          <w:szCs w:val="22"/>
-          <w:lang w:eastAsia="pt-PT"/>
-        </w:rPr>
-        <w:t>peer</w:t>
-      </w:r>
-      <w:proofErr w:type="spellEnd"/>
-      <w:r>
-        <w:rPr>
-          <w:rFonts w:cs="Arial"/>
-          <w:sz w:val="22"/>
-          <w:szCs w:val="22"/>
-          <w:lang w:eastAsia="pt-PT"/>
-        </w:rPr>
-        <w:t xml:space="preserve"> não estiver listado como confiável, ele é adicionado automaticamente, fortalecendo a segurança com base em um modelo de confiança incremental.</w:t>
-      </w:r>
-    </w:p>
-    <w:p>
-      <w:pPr>
-        <w:pStyle w:val="Ttulo2"/>
-        <w:rPr>
-          <w:lang w:val="en-US" w:eastAsia="pt-PT"/>
-        </w:rPr>
-      </w:pPr>
-      <w:bookmarkStart w:id="12" w:name="_Toc179578085"/>
-      <w:r>
-        <w:rPr>
-          <w:rFonts w:eastAsia="Times New Roman"/>
-          <w:lang w:val="en-US" w:eastAsia="pt-PT"/>
-        </w:rPr>
-        <w:t xml:space="preserve">3.4 </w:t>
-      </w:r>
-      <w:proofErr w:type="spellStart"/>
-      <w:r>
-        <w:rPr>
-          <w:rFonts w:eastAsia="Times New Roman"/>
-          <w:lang w:val="en-US" w:eastAsia="pt-PT"/>
-        </w:rPr>
-        <w:t>Resistência</w:t>
-      </w:r>
-      <w:proofErr w:type="spellEnd"/>
-      <w:r>
-        <w:rPr>
-          <w:rFonts w:eastAsia="Times New Roman"/>
-          <w:lang w:val="en-US" w:eastAsia="pt-PT"/>
-        </w:rPr>
-        <w:t xml:space="preserve"> a </w:t>
-      </w:r>
-      <w:proofErr w:type="spellStart"/>
-      <w:r>
-        <w:rPr>
-          <w:rFonts w:eastAsia="Times New Roman"/>
-          <w:lang w:val="en-US" w:eastAsia="pt-PT"/>
-        </w:rPr>
-        <w:t>Ataques</w:t>
-      </w:r>
-      <w:proofErr w:type="spellEnd"/>
-      <w:r>
-        <w:rPr>
-          <w:rFonts w:eastAsia="Times New Roman"/>
-          <w:lang w:val="en-US" w:eastAsia="pt-PT"/>
-        </w:rPr>
-        <w:t xml:space="preserve"> </w:t>
-      </w:r>
-      <w:r>
-        <w:rPr>
-          <w:rFonts w:eastAsia="Times New Roman"/>
-          <w:lang w:val="en-US" w:eastAsia="pt-PT"/>
-        </w:rPr>
-        <w:t>MitM</w:t>
-      </w:r>
-      <w:bookmarkEnd w:id="12"/>
-    </w:p>
-    <w:p>
-      <w:pPr>
-        <w:widowControl/>
-        <w:spacing w:before="100" w:beforeAutospacing="1" w:after="100" w:afterAutospacing="1" w:line="240" w:lineRule="auto"/>
-        <w:rPr>
-          <w:rFonts w:cs="Arial"/>
-          <w:sz w:val="22"/>
-          <w:szCs w:val="22"/>
-          <w:lang w:eastAsia="pt-PT"/>
-        </w:rPr>
-      </w:pPr>
-      <w:r>
-        <w:rPr>
-          <w:rFonts w:cs="Arial"/>
-          <w:sz w:val="22"/>
-          <w:szCs w:val="22"/>
-          <w:lang w:eastAsia="pt-PT"/>
-        </w:rPr>
-        <w:t xml:space="preserve">A troca de chaves e a autenticação com certificados ajudam a mitigar ataques </w:t>
-      </w:r>
-      <w:bookmarkStart w:id="13" w:name="_Hlk179577705"/>
-      <w:proofErr w:type="spellStart"/>
-      <w:r>
-        <w:rPr>
-          <w:rFonts w:cs="Arial"/>
-          <w:sz w:val="22"/>
-          <w:szCs w:val="22"/>
-          <w:lang w:eastAsia="pt-PT"/>
-        </w:rPr>
-        <w:t>MitM</w:t>
-      </w:r>
-      <w:proofErr w:type="spellEnd"/>
-      <w:r>
-        <w:rPr>
-          <w:rFonts w:cs="Arial"/>
-          <w:sz w:val="22"/>
-          <w:szCs w:val="22"/>
-          <w:lang w:eastAsia="pt-PT"/>
-        </w:rPr>
-        <w:t xml:space="preserve"> </w:t>
-      </w:r>
-      <w:bookmarkEnd w:id="13"/>
-      <w:r>
-        <w:rPr>
-          <w:rFonts w:cs="Arial"/>
-          <w:sz w:val="22"/>
-          <w:szCs w:val="22"/>
-          <w:lang w:eastAsia="pt-PT"/>
-        </w:rPr>
-        <w:t>(</w:t>
-      </w:r>
-      <w:r>
-        <w:rPr>
-          <w:rFonts w:cs="Arial"/>
-          <w:sz w:val="22"/>
-          <w:szCs w:val="22"/>
-          <w:lang w:eastAsia="pt-PT"/>
-        </w:rPr>
-        <w:t>Man-in-</w:t>
-      </w:r>
-      <w:proofErr w:type="spellStart"/>
-      <w:r>
-        <w:rPr>
-          <w:rFonts w:cs="Arial"/>
-          <w:sz w:val="22"/>
-          <w:szCs w:val="22"/>
-          <w:lang w:eastAsia="pt-PT"/>
-        </w:rPr>
-        <w:t>the</w:t>
-      </w:r>
-      <w:proofErr w:type="spellEnd"/>
-      <w:r>
-        <w:rPr>
-          <w:rFonts w:cs="Arial"/>
-          <w:sz w:val="22"/>
-          <w:szCs w:val="22"/>
-          <w:lang w:eastAsia="pt-PT"/>
-        </w:rPr>
-        <w:t>-</w:t>
-      </w:r>
-      <w:proofErr w:type="spellStart"/>
-      <w:r>
-        <w:rPr>
-          <w:rFonts w:cs="Arial"/>
-          <w:sz w:val="22"/>
-          <w:szCs w:val="22"/>
-          <w:lang w:eastAsia="pt-PT"/>
-        </w:rPr>
-        <w:t>Middle</w:t>
-      </w:r>
-      <w:proofErr w:type="spellEnd"/>
-      <w:r>
-        <w:rPr>
-          <w:rFonts w:cs="Arial"/>
-          <w:sz w:val="22"/>
-          <w:szCs w:val="22"/>
-          <w:lang w:eastAsia="pt-PT"/>
-        </w:rPr>
-        <w:t>)</w:t>
-      </w:r>
-      <w:r>
-        <w:rPr>
-          <w:rFonts w:cs="Arial"/>
-          <w:sz w:val="22"/>
-          <w:szCs w:val="22"/>
-          <w:lang w:eastAsia="pt-PT"/>
-        </w:rPr>
-        <w:t xml:space="preserve">, pois um atacante precisaria comprometer as chaves privadas dos </w:t>
-      </w:r>
-      <w:proofErr w:type="spellStart"/>
-      <w:r>
-        <w:rPr>
-          <w:rFonts w:cs="Arial"/>
-          <w:i/>
-          <w:sz w:val="22"/>
-          <w:szCs w:val="22"/>
-          <w:lang w:eastAsia="pt-PT"/>
-        </w:rPr>
-        <w:t>peer</w:t>
-      </w:r>
-      <w:r>
-        <w:rPr>
-          <w:rFonts w:cs="Arial"/>
-          <w:sz w:val="22"/>
-          <w:szCs w:val="22"/>
-          <w:lang w:eastAsia="pt-PT"/>
-        </w:rPr>
-        <w:t>s</w:t>
-      </w:r>
-      <w:proofErr w:type="spellEnd"/>
-      <w:r>
-        <w:rPr>
-          <w:rFonts w:cs="Arial"/>
-          <w:sz w:val="22"/>
-          <w:szCs w:val="22"/>
-          <w:lang w:eastAsia="pt-PT"/>
-        </w:rPr>
-        <w:t xml:space="preserve"> para </w:t>
-      </w:r>
-      <w:r>
-        <w:rPr>
-          <w:rFonts w:cs="Arial"/>
-          <w:sz w:val="22"/>
-          <w:szCs w:val="22"/>
-          <w:lang w:eastAsia="pt-PT"/>
-        </w:rPr>
-        <w:t>intercepta</w:t>
-      </w:r>
-      <w:r>
-        <w:rPr>
-          <w:rFonts w:cs="Arial"/>
-          <w:sz w:val="22"/>
-          <w:szCs w:val="22"/>
-          <w:lang w:eastAsia="pt-PT"/>
-        </w:rPr>
-        <w:t xml:space="preserve"> ou alterar a comunicação. Além disso, como as chaves AES são encriptadas com RSA e verificadas usando as chaves públicas dos certificados, a probabilidade de sucesso de um ataque </w:t>
-      </w:r>
-      <w:proofErr w:type="spellStart"/>
-      <w:r>
-        <w:rPr>
-          <w:rFonts w:cs="Arial"/>
-          <w:sz w:val="22"/>
-          <w:szCs w:val="22"/>
-          <w:lang w:eastAsia="pt-PT"/>
-        </w:rPr>
-        <w:t>MitM</w:t>
-      </w:r>
-      <w:proofErr w:type="spellEnd"/>
-      <w:r>
-        <w:rPr>
-          <w:rFonts w:cs="Arial"/>
-          <w:sz w:val="22"/>
-          <w:szCs w:val="22"/>
-          <w:lang w:eastAsia="pt-PT"/>
-        </w:rPr>
-        <w:t xml:space="preserve"> é minimizada.</w:t>
-      </w:r>
-    </w:p>
-    <w:p>
-      <w:pPr>
-        <w:pStyle w:val="Ttulo2"/>
-        <w:rPr>
-          <w:lang w:eastAsia="pt-PT"/>
-        </w:rPr>
-      </w:pPr>
-      <w:bookmarkStart w:id="14" w:name="_Toc179578086"/>
-      <w:r>
-        <w:rPr>
-          <w:rFonts w:eastAsia="Times New Roman"/>
-          <w:lang w:eastAsia="pt-PT"/>
-        </w:rPr>
-        <w:t xml:space="preserve">3.5 </w:t>
-      </w:r>
-      <w:r>
-        <w:rPr>
-          <w:rFonts w:eastAsia="Times New Roman"/>
-          <w:lang w:eastAsia="pt-PT"/>
-        </w:rPr>
-        <w:t>Armazenamento Seguro de Chaves e Certificados</w:t>
-      </w:r>
-      <w:bookmarkEnd w:id="14"/>
-    </w:p>
-    <w:p>
-      <w:pPr>
-        <w:widowControl/>
-        <w:spacing w:before="100" w:beforeAutospacing="1" w:after="100" w:afterAutospacing="1" w:line="240" w:lineRule="auto"/>
-        <w:rPr>
-          <w:rFonts w:cs="Arial"/>
-          <w:sz w:val="22"/>
-          <w:szCs w:val="22"/>
-          <w:lang w:eastAsia="pt-PT"/>
-        </w:rPr>
-      </w:pPr>
-      <w:r>
-        <w:rPr>
-          <w:rFonts w:cs="Arial"/>
-          <w:sz w:val="22"/>
-          <w:szCs w:val="22"/>
-          <w:lang w:eastAsia="pt-PT"/>
-        </w:rPr>
-        <w:t>As chaves privadas e os certificados são armazenados localmente em formato PEM, sem qualquer forma de encriptação adicional. Para ambientes de produção, recomenda-</w:t>
-      </w:r>
-      <w:r>
-        <w:rPr>
-          <w:rFonts w:cs="Arial"/>
-          <w:sz w:val="22"/>
-          <w:szCs w:val="22"/>
-          <w:lang w:eastAsia="pt-PT"/>
-        </w:rPr>
-        <w:lastRenderedPageBreak/>
-        <w:t>se o uso de técnicas mais seguras, como o armazenamento das chaves em HSM (</w:t>
-      </w:r>
-      <w:r>
-        <w:rPr>
-          <w:rFonts w:cs="Arial"/>
-          <w:i/>
-          <w:iCs/>
-          <w:sz w:val="22"/>
-          <w:szCs w:val="22"/>
-          <w:lang w:eastAsia="pt-PT"/>
-        </w:rPr>
-        <w:t xml:space="preserve">Hardware </w:t>
-      </w:r>
-      <w:proofErr w:type="spellStart"/>
-      <w:r>
-        <w:rPr>
-          <w:rFonts w:cs="Arial"/>
-          <w:i/>
-          <w:iCs/>
-          <w:sz w:val="22"/>
-          <w:szCs w:val="22"/>
-          <w:lang w:eastAsia="pt-PT"/>
-        </w:rPr>
-        <w:t>Security</w:t>
-      </w:r>
-      <w:proofErr w:type="spellEnd"/>
-      <w:r>
-        <w:rPr>
-          <w:rFonts w:cs="Arial"/>
-          <w:i/>
-          <w:iCs/>
-          <w:sz w:val="22"/>
-          <w:szCs w:val="22"/>
-          <w:lang w:eastAsia="pt-PT"/>
-        </w:rPr>
-        <w:t xml:space="preserve"> Modules</w:t>
-      </w:r>
-      <w:r>
-        <w:rPr>
-          <w:rFonts w:cs="Arial"/>
-          <w:sz w:val="22"/>
-          <w:szCs w:val="22"/>
-          <w:lang w:eastAsia="pt-PT"/>
-        </w:rPr>
-        <w:t>) ou utilizando encriptação com senha.</w:t>
-      </w:r>
-    </w:p>
-    <w:p>
-      <w:pPr>
-        <w:pStyle w:val="Ttulo1"/>
-        <w:rPr>
-          <w:lang w:eastAsia="pt-PT"/>
-        </w:rPr>
-      </w:pPr>
-      <w:bookmarkStart w:id="15" w:name="_Toc179578087"/>
-      <w:r>
-        <w:rPr>
-          <w:rFonts w:eastAsia="Times New Roman"/>
-          <w:lang w:eastAsia="pt-PT"/>
-        </w:rPr>
-        <w:t>4. Considerações Finais</w:t>
-      </w:r>
-      <w:bookmarkEnd w:id="15"/>
-    </w:p>
-    <w:p>
-      <w:pPr>
-        <w:widowControl/>
-        <w:spacing w:before="100" w:beforeAutospacing="1" w:after="100" w:afterAutospacing="1" w:line="240" w:lineRule="auto"/>
-        <w:rPr>
-          <w:rFonts w:cs="Arial"/>
-          <w:sz w:val="22"/>
-          <w:szCs w:val="22"/>
-          <w:lang w:eastAsia="pt-PT"/>
-        </w:rPr>
-      </w:pPr>
-      <w:r>
-        <w:rPr>
-          <w:rFonts w:cs="Arial"/>
-          <w:sz w:val="22"/>
-          <w:szCs w:val="22"/>
-          <w:lang w:eastAsia="pt-PT"/>
-        </w:rPr>
-        <w:t xml:space="preserve">O sistema P2P desenvolvido oferece um conjunto robusto de funcionalidades e mecanismos de segurança que garantem confidencialidade, integridade, e autenticação das comunicações entre os </w:t>
-      </w:r>
-      <w:proofErr w:type="spellStart"/>
-      <w:r>
-        <w:rPr>
-          <w:rFonts w:cs="Arial"/>
-          <w:i/>
-          <w:sz w:val="22"/>
-          <w:szCs w:val="22"/>
-          <w:lang w:eastAsia="pt-PT"/>
-        </w:rPr>
-        <w:t>peer</w:t>
-      </w:r>
-      <w:r>
-        <w:rPr>
-          <w:rFonts w:cs="Arial"/>
-          <w:sz w:val="22"/>
-          <w:szCs w:val="22"/>
-          <w:lang w:eastAsia="pt-PT"/>
-        </w:rPr>
-        <w:t>s</w:t>
-      </w:r>
-      <w:proofErr w:type="spellEnd"/>
-      <w:r>
-        <w:rPr>
-          <w:rFonts w:cs="Arial"/>
-          <w:sz w:val="22"/>
-          <w:szCs w:val="22"/>
-          <w:lang w:eastAsia="pt-PT"/>
-        </w:rPr>
-        <w:t xml:space="preserve">. No entanto, algumas melhorias podem ser implementadas, como a integração de uma autoridade certificadora (CA) para substituir certificados </w:t>
-      </w:r>
-      <w:proofErr w:type="spellStart"/>
-      <w:r>
-        <w:rPr>
-          <w:rFonts w:cs="Arial"/>
-          <w:sz w:val="22"/>
-          <w:szCs w:val="22"/>
-          <w:lang w:eastAsia="pt-PT"/>
-        </w:rPr>
-        <w:t>autoassinados</w:t>
-      </w:r>
-      <w:proofErr w:type="spellEnd"/>
-      <w:r>
-        <w:rPr>
-          <w:rFonts w:cs="Arial"/>
-          <w:sz w:val="22"/>
-          <w:szCs w:val="22"/>
-          <w:lang w:eastAsia="pt-PT"/>
-        </w:rPr>
-        <w:t xml:space="preserve"> e a adição de autenticação baseada em senha para complementar a segurança do armazenamento das chaves privadas.</w:t>
-      </w:r>
-    </w:p>
-    <w:p>
-      <w:pPr>
-        <w:widowControl/>
-        <w:spacing w:before="100" w:beforeAutospacing="1" w:after="100" w:afterAutospacing="1" w:line="240" w:lineRule="auto"/>
-        <w:rPr>
-          <w:rFonts w:cs="Arial"/>
-          <w:sz w:val="22"/>
-          <w:szCs w:val="22"/>
-          <w:lang w:eastAsia="pt-PT"/>
-        </w:rPr>
-      </w:pPr>
-    </w:p>
-    <w:p>
-      <w:pPr>
-        <w:pStyle w:val="Ttulo1"/>
-      </w:pPr>
-      <w:bookmarkStart w:id="16" w:name="_Toc179578088"/>
-      <w:r>
-        <w:t>5</w:t>
-      </w:r>
-      <w:r>
-        <w:t>. Referências</w:t>
-      </w:r>
-      <w:bookmarkEnd w:id="16"/>
-    </w:p>
-    <w:p>
-      <w:pPr>
-        <w:rPr>
-          <w:sz w:val="22"/>
-          <w:szCs w:val="22"/>
-        </w:rPr>
-      </w:pPr>
-      <w:r>
-        <w:rPr>
-          <w:sz w:val="22"/>
-          <w:szCs w:val="22"/>
-        </w:rPr>
-        <w:t xml:space="preserve">As principais bibliotecas e </w:t>
-      </w:r>
-      <w:proofErr w:type="spellStart"/>
-      <w:r>
-        <w:rPr>
-          <w:sz w:val="22"/>
-          <w:szCs w:val="22"/>
-        </w:rPr>
-        <w:t>frameworks</w:t>
-      </w:r>
-      <w:proofErr w:type="spellEnd"/>
-      <w:r>
-        <w:rPr>
-          <w:sz w:val="22"/>
-          <w:szCs w:val="22"/>
-        </w:rPr>
-        <w:t xml:space="preserve"> </w:t>
-      </w:r>
-      <w:r>
-        <w:rPr>
-          <w:sz w:val="22"/>
-          <w:szCs w:val="22"/>
-        </w:rPr>
-        <w:t>utilizados</w:t>
-      </w:r>
-      <w:r>
-        <w:rPr>
-          <w:sz w:val="22"/>
-          <w:szCs w:val="22"/>
-        </w:rPr>
-        <w:t xml:space="preserve"> </w:t>
-      </w:r>
-      <w:r>
-        <w:rPr>
-          <w:sz w:val="22"/>
-          <w:szCs w:val="22"/>
-        </w:rPr>
-        <w:t xml:space="preserve">para a </w:t>
-      </w:r>
-      <w:r>
-        <w:rPr>
-          <w:sz w:val="22"/>
-          <w:szCs w:val="22"/>
-        </w:rPr>
-        <w:t>implementação</w:t>
-      </w:r>
-      <w:r>
-        <w:rPr>
-          <w:sz w:val="22"/>
-          <w:szCs w:val="22"/>
-        </w:rPr>
-        <w:t xml:space="preserve"> desta primeira parte do projeto foram as seguintes</w:t>
-      </w:r>
-      <w:r>
-        <w:rPr>
-          <w:sz w:val="22"/>
-          <w:szCs w:val="22"/>
-        </w:rPr>
-        <w:t>.</w:t>
-      </w:r>
-    </w:p>
-    <w:p>
-      <w:pPr>
-        <w:pStyle w:val="Ttulo2"/>
-        <w:rPr>
-          <w:rFonts w:ascii="Times New Roman" w:hAnsi="Times New Roman"/>
-        </w:rPr>
-      </w:pPr>
-      <w:bookmarkStart w:id="17" w:name="_Toc179578089"/>
-      <w:r>
-        <w:t xml:space="preserve">1. </w:t>
-      </w:r>
-      <w:proofErr w:type="spellStart"/>
-      <w:r>
-        <w:rPr>
-          <w:rStyle w:val="Forte"/>
-          <w:b w:val="0"/>
-          <w:bCs w:val="0"/>
-        </w:rPr>
-        <w:t>Socket</w:t>
-      </w:r>
-      <w:bookmarkEnd w:id="17"/>
-      <w:proofErr w:type="spellEnd"/>
-    </w:p>
-    <w:p>
-      <w:pPr>
-        <w:widowControl/>
-        <w:spacing w:before="100" w:beforeAutospacing="1" w:after="100" w:afterAutospacing="1" w:line="240" w:lineRule="auto"/>
-        <w:rPr>
-          <w:rFonts w:cs="Arial"/>
         </w:rPr>
       </w:pPr>
       <w:r>
@@ -4035,21 +3488,7 @@
         <w:rPr>
           <w:rFonts w:cs="Arial"/>
         </w:rPr>
-        <w:t xml:space="preserve">criar </w:t>
-      </w:r>
-      <w:proofErr w:type="spellStart"/>
-      <w:r>
-        <w:rPr>
-          <w:rFonts w:cs="Arial"/>
-        </w:rPr>
-        <w:t>sockets</w:t>
-      </w:r>
-      <w:proofErr w:type="spellEnd"/>
-      <w:r>
-        <w:rPr>
-          <w:rFonts w:cs="Arial"/>
-        </w:rPr>
-        <w:t xml:space="preserve"> TCP/IP </w:t>
+        <w:t xml:space="preserve">criar sockets TCP/IP </w:t>
       </w:r>
       <w:r>
         <w:rPr>
@@ -4058,71 +3497,14 @@
           <w:b w:val="0"/>
           <w:bCs w:val="0"/>
         </w:rPr>
-        <w:t>(</w:t>
-      </w:r>
-      <w:proofErr w:type="spellStart"/>
-      <w:r>
-        <w:rPr>
-          <w:rStyle w:val="Forte"/>
-          <w:rFonts w:eastAsiaTheme="majorEastAsia" w:cs="Arial"/>
-          <w:b w:val="0"/>
-          <w:bCs w:val="0"/>
-        </w:rPr>
-        <w:t>Python</w:t>
-      </w:r>
-      <w:proofErr w:type="spellEnd"/>
-      <w:r>
-        <w:rPr>
-          <w:rStyle w:val="Forte"/>
-          <w:rFonts w:eastAsiaTheme="majorEastAsia" w:cs="Arial"/>
-          <w:b w:val="0"/>
-          <w:bCs w:val="0"/>
-        </w:rPr>
-        <w:t xml:space="preserve"> Standard </w:t>
-      </w:r>
-      <w:proofErr w:type="spellStart"/>
-      <w:r>
-        <w:rPr>
-          <w:rStyle w:val="Forte"/>
-          <w:rFonts w:eastAsiaTheme="majorEastAsia" w:cs="Arial"/>
-          <w:b w:val="0"/>
-          <w:bCs w:val="0"/>
-        </w:rPr>
-        <w:t>Library</w:t>
-      </w:r>
-      <w:proofErr w:type="spellEnd"/>
-      <w:r>
-        <w:rPr>
-          <w:rStyle w:val="Forte"/>
-          <w:rFonts w:eastAsiaTheme="majorEastAsia" w:cs="Arial"/>
-          <w:b w:val="0"/>
-          <w:bCs w:val="0"/>
-        </w:rPr>
-        <w:t>)</w:t>
-      </w:r>
-      <w:r>
-        <w:rPr>
-          <w:rStyle w:val="Forte"/>
-          <w:rFonts w:eastAsiaTheme="majorEastAsia" w:cs="Arial"/>
-          <w:b w:val="0"/>
-          <w:bCs w:val="0"/>
-        </w:rPr>
-        <w:t xml:space="preserve"> </w:t>
-      </w:r>
-      <w:r>
-        <w:rPr>
-          <w:rFonts w:cs="Arial"/>
-        </w:rPr>
-        <w:t xml:space="preserve">para comunicação de rede entre os </w:t>
-      </w:r>
-      <w:proofErr w:type="spellStart"/>
-      <w:r>
-        <w:rPr>
-          <w:rFonts w:cs="Arial"/>
-        </w:rPr>
-        <w:t>peers</w:t>
-      </w:r>
-      <w:proofErr w:type="spellEnd"/>
+        <w:t xml:space="preserve">(Python Standard Library) </w:t>
+      </w:r>
+      <w:r>
+        <w:rPr>
+          <w:rFonts w:cs="Arial"/>
+        </w:rPr>
+        <w:t>para comunicação de rede entre os peers</w:t>
+      </w:r>
       <w:r>
         <w:rPr>
           <w:rFonts w:cs="Arial"/>
@@ -4135,7 +3517,6 @@
         </w:rPr>
         <w:t xml:space="preserve"> biblioteca </w:t>
       </w:r>
-      <w:proofErr w:type="spellStart"/>
       <w:r>
         <w:rPr>
           <w:rStyle w:val="CdigoHTML"/>
@@ -4145,7 +3526,6 @@
         </w:rPr>
         <w:t>socket</w:t>
       </w:r>
-      <w:proofErr w:type="spellEnd"/>
       <w:r>
         <w:rPr>
           <w:rStyle w:val="CdigoHTML"/>
@@ -4186,58 +3566,23 @@
         <w:t xml:space="preserve"> </w:t>
       </w:r>
       <w:hyperlink r:id="rId7" w:tgtFrame="_new" w:history="1">
-        <w:proofErr w:type="spellStart"/>
         <w:r>
           <w:rPr>
             <w:rStyle w:val="Hiperligao"/>
             <w:rFonts w:eastAsiaTheme="majorEastAsia" w:cs="Arial"/>
           </w:rPr>
-          <w:t>Python</w:t>
+          <w:t>Python Socket Library</w:t>
         </w:r>
-        <w:proofErr w:type="spellEnd"/>
-        <w:r>
-          <w:rPr>
-            <w:rStyle w:val="Hiperligao"/>
-            <w:rFonts w:eastAsiaTheme="majorEastAsia" w:cs="Arial"/>
-          </w:rPr>
-          <w:t xml:space="preserve"> </w:t>
-        </w:r>
-        <w:proofErr w:type="spellStart"/>
-        <w:r>
-          <w:rPr>
-            <w:rStyle w:val="Hiperligao"/>
-            <w:rFonts w:eastAsiaTheme="majorEastAsia" w:cs="Arial"/>
-          </w:rPr>
-          <w:t>Socket</w:t>
-        </w:r>
-        <w:proofErr w:type="spellEnd"/>
-        <w:r>
-          <w:rPr>
-            <w:rStyle w:val="Hiperligao"/>
-            <w:rFonts w:eastAsiaTheme="majorEastAsia" w:cs="Arial"/>
-          </w:rPr>
-          <w:t xml:space="preserve"> </w:t>
-        </w:r>
-        <w:proofErr w:type="spellStart"/>
-        <w:r>
-          <w:rPr>
-            <w:rStyle w:val="Hiperligao"/>
-            <w:rFonts w:eastAsiaTheme="majorEastAsia" w:cs="Arial"/>
-          </w:rPr>
-          <w:t>Library</w:t>
-        </w:r>
-        <w:proofErr w:type="spellEnd"/>
       </w:hyperlink>
     </w:p>
     <w:p>
       <w:pPr>
         <w:pStyle w:val="Ttulo2"/>
       </w:pPr>
-      <w:bookmarkStart w:id="18" w:name="_Toc179578090"/>
+      <w:bookmarkStart w:id="11" w:name="_Toc179578090"/>
       <w:r>
         <w:t xml:space="preserve">2. </w:t>
       </w:r>
-      <w:proofErr w:type="spellStart"/>
       <w:r>
         <w:rPr>
           <w:rStyle w:val="Forte"/>
@@ -4246,8 +3591,7 @@
         </w:rPr>
         <w:t>Threading</w:t>
       </w:r>
-      <w:bookmarkEnd w:id="18"/>
-      <w:proofErr w:type="spellEnd"/>
+      <w:bookmarkEnd w:id="11"/>
     </w:p>
     <w:p>
       <w:pPr>
@@ -4263,7 +3607,6 @@
         </w:rPr>
         <w:t xml:space="preserve">A biblioteca </w:t>
       </w:r>
-      <w:proofErr w:type="spellStart"/>
       <w:r>
         <w:rPr>
           <w:rStyle w:val="CdigoHTML"/>
@@ -4273,7 +3616,6 @@
         </w:rPr>
         <w:t>threading</w:t>
       </w:r>
-      <w:proofErr w:type="spellEnd"/>
       <w:r>
         <w:rPr>
           <w:rFonts w:cs="Arial"/>
@@ -4287,56 +3629,7 @@
           <w:b w:val="0"/>
           <w:bCs w:val="0"/>
         </w:rPr>
-        <w:t>(</w:t>
-      </w:r>
-      <w:proofErr w:type="spellStart"/>
-      <w:r>
-        <w:rPr>
-          <w:rStyle w:val="Forte"/>
-          <w:rFonts w:eastAsiaTheme="majorEastAsia" w:cs="Arial"/>
-          <w:b w:val="0"/>
-          <w:bCs w:val="0"/>
-        </w:rPr>
-        <w:t>Python</w:t>
-      </w:r>
-      <w:proofErr w:type="spellEnd"/>
-      <w:r>
-        <w:rPr>
-          <w:rStyle w:val="Forte"/>
-          <w:rFonts w:eastAsiaTheme="majorEastAsia" w:cs="Arial"/>
-          <w:b w:val="0"/>
-          <w:bCs w:val="0"/>
-        </w:rPr>
-        <w:t xml:space="preserve"> Standard </w:t>
-      </w:r>
-      <w:proofErr w:type="spellStart"/>
-      <w:r>
-        <w:rPr>
-          <w:rStyle w:val="Forte"/>
-          <w:rFonts w:eastAsiaTheme="majorEastAsia" w:cs="Arial"/>
-          <w:b w:val="0"/>
-          <w:bCs w:val="0"/>
-        </w:rPr>
-        <w:t>Library</w:t>
-      </w:r>
-      <w:proofErr w:type="spellEnd"/>
-      <w:r>
-        <w:rPr>
-          <w:rStyle w:val="Forte"/>
-          <w:rFonts w:eastAsiaTheme="majorEastAsia" w:cs="Arial"/>
-          <w:b w:val="0"/>
-          <w:bCs w:val="0"/>
-        </w:rPr>
-        <w:t>)</w:t>
-      </w:r>
-      <w:r>
-        <w:rPr>
-          <w:rStyle w:val="Forte"/>
-          <w:rFonts w:eastAsiaTheme="majorEastAsia" w:cs="Arial"/>
-          <w:b w:val="0"/>
-          <w:bCs w:val="0"/>
-        </w:rPr>
-        <w:t xml:space="preserve"> </w:t>
+        <w:t xml:space="preserve">(Python Standard Library) </w:t>
       </w:r>
       <w:r>
         <w:rPr>
@@ -4344,14 +3637,14 @@
         </w:rPr>
         <w:t xml:space="preserve">permite que a aplicação execute múltiplas </w:t>
       </w:r>
-      <w:proofErr w:type="spellStart"/>
-      <w:r>
-        <w:rPr>
-          <w:rFonts w:cs="Arial"/>
+      <w:r>
+        <w:rPr>
+          <w:rFonts w:cs="Arial"/>
+          <w:i/>
+          <w:iCs/>
         </w:rPr>
         <w:t>threads</w:t>
       </w:r>
-      <w:proofErr w:type="spellEnd"/>
       <w:r>
         <w:rPr>
           <w:rFonts w:cs="Arial"/>
@@ -4385,58 +3678,23 @@
         <w:t xml:space="preserve"> </w:t>
       </w:r>
       <w:hyperlink r:id="rId8" w:tgtFrame="_new" w:history="1">
-        <w:proofErr w:type="spellStart"/>
         <w:r>
           <w:rPr>
             <w:rStyle w:val="Hiperligao"/>
             <w:rFonts w:eastAsiaTheme="majorEastAsia" w:cs="Arial"/>
           </w:rPr>
-          <w:t>Python</w:t>
+          <w:t>Python Threading Library</w:t>
         </w:r>
-        <w:proofErr w:type="spellEnd"/>
-        <w:r>
-          <w:rPr>
-            <w:rStyle w:val="Hiperligao"/>
-            <w:rFonts w:eastAsiaTheme="majorEastAsia" w:cs="Arial"/>
-          </w:rPr>
-          <w:t xml:space="preserve"> </w:t>
-        </w:r>
-        <w:proofErr w:type="spellStart"/>
-        <w:r>
-          <w:rPr>
-            <w:rStyle w:val="Hiperligao"/>
-            <w:rFonts w:eastAsiaTheme="majorEastAsia" w:cs="Arial"/>
-          </w:rPr>
-          <w:t>Threading</w:t>
-        </w:r>
-        <w:proofErr w:type="spellEnd"/>
-        <w:r>
-          <w:rPr>
-            <w:rStyle w:val="Hiperligao"/>
-            <w:rFonts w:eastAsiaTheme="majorEastAsia" w:cs="Arial"/>
-          </w:rPr>
-          <w:t xml:space="preserve"> </w:t>
-        </w:r>
-        <w:proofErr w:type="spellStart"/>
-        <w:r>
-          <w:rPr>
-            <w:rStyle w:val="Hiperligao"/>
-            <w:rFonts w:eastAsiaTheme="majorEastAsia" w:cs="Arial"/>
-          </w:rPr>
-          <w:t>Library</w:t>
-        </w:r>
-        <w:proofErr w:type="spellEnd"/>
       </w:hyperlink>
     </w:p>
     <w:p>
       <w:pPr>
         <w:pStyle w:val="Ttulo2"/>
       </w:pPr>
-      <w:bookmarkStart w:id="19" w:name="_Toc179578091"/>
+      <w:bookmarkStart w:id="12" w:name="_Toc179578091"/>
       <w:r>
         <w:t xml:space="preserve">3. </w:t>
       </w:r>
-      <w:proofErr w:type="spellStart"/>
       <w:r>
         <w:rPr>
           <w:rStyle w:val="Forte"/>
@@ -4445,8 +3703,7 @@
         </w:rPr>
         <w:t>Tkinter</w:t>
       </w:r>
-      <w:bookmarkEnd w:id="19"/>
-      <w:proofErr w:type="spellEnd"/>
+      <w:bookmarkEnd w:id="12"/>
     </w:p>
     <w:p>
       <w:pPr>
@@ -4462,7 +3719,6 @@
         </w:rPr>
         <w:t xml:space="preserve">A biblioteca </w:t>
       </w:r>
-      <w:proofErr w:type="spellStart"/>
       <w:r>
         <w:rPr>
           <w:rStyle w:val="CdigoHTML"/>
@@ -4472,7 +3728,6 @@
         </w:rPr>
         <w:t>Tkinter</w:t>
       </w:r>
-      <w:proofErr w:type="spellEnd"/>
       <w:r>
         <w:rPr>
           <w:rFonts w:cs="Arial"/>
@@ -4486,76 +3741,37 @@
           <w:b w:val="0"/>
           <w:bCs w:val="0"/>
         </w:rPr>
-        <w:t>(</w:t>
-      </w:r>
-      <w:proofErr w:type="spellStart"/>
-      <w:r>
-        <w:rPr>
-          <w:rStyle w:val="Forte"/>
-          <w:rFonts w:eastAsiaTheme="majorEastAsia" w:cs="Arial"/>
-          <w:b w:val="0"/>
-          <w:bCs w:val="0"/>
-        </w:rPr>
-        <w:t>Python</w:t>
-      </w:r>
-      <w:proofErr w:type="spellEnd"/>
-      <w:r>
-        <w:rPr>
-          <w:rStyle w:val="Forte"/>
-          <w:rFonts w:eastAsiaTheme="majorEastAsia" w:cs="Arial"/>
-          <w:b w:val="0"/>
-          <w:bCs w:val="0"/>
-        </w:rPr>
-        <w:t xml:space="preserve"> Standard </w:t>
-      </w:r>
-      <w:proofErr w:type="spellStart"/>
-      <w:r>
-        <w:rPr>
-          <w:rStyle w:val="Forte"/>
-          <w:rFonts w:eastAsiaTheme="majorEastAsia" w:cs="Arial"/>
-          <w:b w:val="0"/>
-          <w:bCs w:val="0"/>
-        </w:rPr>
-        <w:t>Library</w:t>
-      </w:r>
-      <w:proofErr w:type="spellEnd"/>
-      <w:r>
-        <w:rPr>
-          <w:rStyle w:val="Forte"/>
-          <w:rFonts w:eastAsiaTheme="majorEastAsia" w:cs="Arial"/>
-          <w:b w:val="0"/>
-          <w:bCs w:val="0"/>
-        </w:rPr>
-        <w:t>)</w:t>
-      </w:r>
-      <w:r>
-        <w:rPr>
-          <w:rStyle w:val="Forte"/>
-          <w:rFonts w:eastAsiaTheme="majorEastAsia" w:cs="Arial"/>
-          <w:b w:val="0"/>
-          <w:bCs w:val="0"/>
-        </w:rPr>
-        <w:t xml:space="preserve"> </w:t>
-      </w:r>
-      <w:r>
-        <w:rPr>
-          <w:rFonts w:cs="Arial"/>
-        </w:rPr>
-        <w:t xml:space="preserve">é utilizado para criar a interface gráfica da aplicação, permitindo interação com os utilizadores de forma intuitiva e visual. A biblioteca é uma das ferramentas padrão para GUI em </w:t>
-      </w:r>
-      <w:proofErr w:type="spellStart"/>
-      <w:r>
-        <w:rPr>
-          <w:rFonts w:cs="Arial"/>
-        </w:rPr>
-        <w:t>Python</w:t>
-      </w:r>
-      <w:proofErr w:type="spellEnd"/>
-      <w:r>
-        <w:rPr>
-          <w:rFonts w:cs="Arial"/>
-        </w:rPr>
-        <w:t>.</w:t>
+        <w:t xml:space="preserve">(Python Standard Library) </w:t>
+      </w:r>
+      <w:r>
+        <w:rPr>
+          <w:rFonts w:cs="Arial"/>
+        </w:rPr>
+        <w:t>é utilizado para criar a interface gráfica da aplicação, permitindo</w:t>
+      </w:r>
+      <w:r>
+        <w:rPr>
+          <w:rFonts w:cs="Arial"/>
+        </w:rPr>
+        <w:t xml:space="preserve"> a</w:t>
+      </w:r>
+      <w:r>
+        <w:rPr>
+          <w:rFonts w:cs="Arial"/>
+        </w:rPr>
+        <w:t xml:space="preserve"> interação </w:t>
+      </w:r>
+      <w:r>
+        <w:rPr>
+          <w:rFonts w:cs="Arial"/>
+        </w:rPr>
+        <w:t xml:space="preserve">entre </w:t>
+      </w:r>
+      <w:r>
+        <w:rPr>
+          <w:rFonts w:cs="Arial"/>
+        </w:rPr>
+        <w:t>os utilizadores de forma intuitiva e visual. A biblioteca é uma das ferramentas padrão para GUI em Python.</w:t>
       </w:r>
     </w:p>
     <w:p>
@@ -4584,59 +3800,24 @@
         <w:t xml:space="preserve"> </w:t>
       </w:r>
       <w:hyperlink r:id="rId9" w:tgtFrame="_new" w:history="1">
-        <w:proofErr w:type="spellStart"/>
         <w:r>
           <w:rPr>
             <w:rStyle w:val="Hiperligao"/>
             <w:rFonts w:eastAsiaTheme="majorEastAsia" w:cs="Arial"/>
           </w:rPr>
-          <w:t>Python</w:t>
+          <w:t>Python Tkinter Library</w:t>
         </w:r>
-        <w:proofErr w:type="spellEnd"/>
-        <w:r>
-          <w:rPr>
-            <w:rStyle w:val="Hiperligao"/>
-            <w:rFonts w:eastAsiaTheme="majorEastAsia" w:cs="Arial"/>
-          </w:rPr>
-          <w:t xml:space="preserve"> </w:t>
-        </w:r>
-        <w:proofErr w:type="spellStart"/>
-        <w:r>
-          <w:rPr>
-            <w:rStyle w:val="Hiperligao"/>
-            <w:rFonts w:eastAsiaTheme="majorEastAsia" w:cs="Arial"/>
-          </w:rPr>
-          <w:t>Tkinter</w:t>
-        </w:r>
-        <w:proofErr w:type="spellEnd"/>
-        <w:r>
-          <w:rPr>
-            <w:rStyle w:val="Hiperligao"/>
-            <w:rFonts w:eastAsiaTheme="majorEastAsia" w:cs="Arial"/>
-          </w:rPr>
-          <w:t xml:space="preserve"> </w:t>
-        </w:r>
-        <w:proofErr w:type="spellStart"/>
-        <w:r>
-          <w:rPr>
-            <w:rStyle w:val="Hiperligao"/>
-            <w:rFonts w:eastAsiaTheme="majorEastAsia" w:cs="Arial"/>
-          </w:rPr>
-          <w:t>Library</w:t>
-        </w:r>
-        <w:proofErr w:type="spellEnd"/>
       </w:hyperlink>
     </w:p>
     <w:p>
       <w:pPr>
         <w:pStyle w:val="Ttulo2"/>
       </w:pPr>
-      <w:bookmarkStart w:id="20" w:name="_Toc179578092"/>
+      <w:bookmarkStart w:id="13" w:name="_Toc179578092"/>
       <w:r>
         <w:lastRenderedPageBreak/>
         <w:t xml:space="preserve">4. </w:t>
       </w:r>
-      <w:proofErr w:type="spellStart"/>
       <w:r>
         <w:rPr>
           <w:rStyle w:val="Forte"/>
@@ -4645,8 +3826,7 @@
         </w:rPr>
         <w:t>Cryptography</w:t>
       </w:r>
-      <w:bookmarkEnd w:id="20"/>
-      <w:proofErr w:type="spellEnd"/>
+      <w:bookmarkEnd w:id="13"/>
     </w:p>
     <w:p>
       <w:pPr>
@@ -4660,9 +3840,14 @@
         <w:rPr>
           <w:rFonts w:cs="Arial"/>
         </w:rPr>
-        <w:t xml:space="preserve">A biblioteca </w:t>
-      </w:r>
-      <w:proofErr w:type="spellStart"/>
+        <w:t>A biblioteca</w:t>
+      </w:r>
+      <w:r>
+        <w:rPr>
+          <w:rFonts w:cs="Arial"/>
+        </w:rPr>
+        <w:t xml:space="preserve"> </w:t>
+      </w:r>
       <w:r>
         <w:rPr>
           <w:rStyle w:val="CdigoHTML"/>
@@ -4672,7 +3857,6 @@
         </w:rPr>
         <w:t>cryptography</w:t>
       </w:r>
-      <w:proofErr w:type="spellEnd"/>
       <w:r>
         <w:rPr>
           <w:rFonts w:cs="Arial"/>
@@ -4686,9 +3870,8 @@
           <w:b w:val="0"/>
           <w:bCs w:val="0"/>
         </w:rPr>
-        <w:t>(</w:t>
-      </w:r>
-      <w:proofErr w:type="spellStart"/>
+        <w:t xml:space="preserve">(Third-Party Library) </w:t>
+      </w:r>
       <w:r>
         <w:rPr>
           <w:rStyle w:val="Forte"/>
@@ -4696,66 +3879,13 @@
           <w:b w:val="0"/>
           <w:bCs w:val="0"/>
         </w:rPr>
-        <w:t>Third-Party</w:t>
-      </w:r>
-      <w:proofErr w:type="spellEnd"/>
-      <w:r>
-        <w:rPr>
-          <w:rStyle w:val="Forte"/>
-          <w:rFonts w:eastAsiaTheme="majorEastAsia" w:cs="Arial"/>
-          <w:b w:val="0"/>
-          <w:bCs w:val="0"/>
-        </w:rPr>
-        <w:t xml:space="preserve"> </w:t>
-      </w:r>
-      <w:proofErr w:type="spellStart"/>
-      <w:r>
-        <w:rPr>
-          <w:rStyle w:val="Forte"/>
-          <w:rFonts w:eastAsiaTheme="majorEastAsia" w:cs="Arial"/>
-          <w:b w:val="0"/>
-          <w:bCs w:val="0"/>
-        </w:rPr>
-        <w:t>Library</w:t>
-      </w:r>
-      <w:proofErr w:type="spellEnd"/>
-      <w:r>
-        <w:rPr>
-          <w:rStyle w:val="Forte"/>
-          <w:rFonts w:eastAsiaTheme="majorEastAsia" w:cs="Arial"/>
-          <w:b w:val="0"/>
-          <w:bCs w:val="0"/>
-        </w:rPr>
-        <w:t>)</w:t>
-      </w:r>
-      <w:r>
-        <w:rPr>
-          <w:rStyle w:val="Forte"/>
-          <w:rFonts w:eastAsiaTheme="majorEastAsia" w:cs="Arial"/>
-          <w:b w:val="0"/>
-          <w:bCs w:val="0"/>
-        </w:rPr>
-        <w:t xml:space="preserve"> </w:t>
-      </w:r>
-      <w:r>
-        <w:rPr>
-          <w:rFonts w:cs="Arial"/>
-        </w:rPr>
-        <w:t xml:space="preserve">é amplamente utilizada para implementar criptografia assimétrica (RSA) e simétrica (AES), além de manipular certificados x509 para autenticação de </w:t>
-      </w:r>
-      <w:proofErr w:type="spellStart"/>
-      <w:r>
-        <w:rPr>
-          <w:rFonts w:cs="Arial"/>
-        </w:rPr>
-        <w:t>peers</w:t>
-      </w:r>
-      <w:proofErr w:type="spellEnd"/>
-      <w:r>
-        <w:rPr>
-          <w:rFonts w:cs="Arial"/>
-        </w:rPr>
-        <w:t>. É uma biblioteca moderna que provê métodos seguros para operações criptográficas.</w:t>
+        <w:t xml:space="preserve">é </w:t>
+      </w:r>
+      <w:r>
+        <w:rPr>
+          <w:rFonts w:cs="Arial"/>
+        </w:rPr>
+        <w:t>utilizada para implementar criptografia assimétrica (RSA) e simétrica (AES), além de manipular certificados x509 para autenticação de peers. É uma biblioteca moderna que provê métodos seguros para operações criptográficas.</w:t>
       </w:r>
     </w:p>
     <w:p>
@@ -4783,53 +3913,19 @@
         </w:rPr>
         <w:t xml:space="preserve"> </w:t>
       </w:r>
-      <w:proofErr w:type="spellStart"/>
       <w:r>
         <w:rPr>
           <w:rFonts w:cs="Arial"/>
           <w:u w:val="single"/>
         </w:rPr>
-        <w:t>Cryptography</w:t>
-      </w:r>
-      <w:proofErr w:type="spellEnd"/>
-      <w:r>
-        <w:rPr>
-          <w:rFonts w:cs="Arial"/>
-          <w:u w:val="single"/>
-        </w:rPr>
-        <w:t xml:space="preserve"> </w:t>
-      </w:r>
-      <w:proofErr w:type="spellStart"/>
-      <w:r>
-        <w:rPr>
-          <w:rFonts w:cs="Arial"/>
-          <w:u w:val="single"/>
-        </w:rPr>
-        <w:t>Library</w:t>
-      </w:r>
-      <w:proofErr w:type="spellEnd"/>
-      <w:r>
-        <w:rPr>
-          <w:rFonts w:cs="Arial"/>
-          <w:u w:val="single"/>
-        </w:rPr>
-        <w:t xml:space="preserve"> </w:t>
-      </w:r>
-      <w:proofErr w:type="spellStart"/>
-      <w:r>
-        <w:rPr>
-          <w:rFonts w:cs="Arial"/>
-          <w:u w:val="single"/>
-        </w:rPr>
-        <w:t>Documentation</w:t>
-      </w:r>
-      <w:proofErr w:type="spellEnd"/>
+        <w:t>Cryptography Library Documentation</w:t>
+      </w:r>
     </w:p>
     <w:p>
       <w:pPr>
         <w:pStyle w:val="Ttulo3"/>
       </w:pPr>
-      <w:bookmarkStart w:id="21" w:name="_Toc179578093"/>
+      <w:bookmarkStart w:id="14" w:name="_Toc179578093"/>
       <w:r>
         <w:t xml:space="preserve">5. </w:t>
       </w:r>
@@ -4841,7 +3937,7 @@
         </w:rPr>
         <w:t>JSON</w:t>
       </w:r>
-      <w:bookmarkEnd w:id="21"/>
+      <w:bookmarkEnd w:id="14"/>
     </w:p>
     <w:p>
       <w:pPr>
@@ -4857,7 +3953,6 @@
         </w:rPr>
         <w:t xml:space="preserve">A biblioteca </w:t>
       </w:r>
-      <w:proofErr w:type="spellStart"/>
       <w:r>
         <w:rPr>
           <w:rStyle w:val="CdigoHTML"/>
@@ -4867,7 +3962,6 @@
         </w:rPr>
         <w:t>json</w:t>
       </w:r>
-      <w:proofErr w:type="spellEnd"/>
       <w:r>
         <w:rPr>
           <w:rFonts w:cs="Arial"/>
@@ -4881,54 +3975,29 @@
           <w:b w:val="0"/>
           <w:bCs w:val="0"/>
         </w:rPr>
-        <w:t>(</w:t>
-      </w:r>
-      <w:proofErr w:type="spellStart"/>
-      <w:r>
-        <w:rPr>
-          <w:rStyle w:val="Forte"/>
-          <w:rFonts w:eastAsiaTheme="majorEastAsia" w:cs="Arial"/>
-          <w:b w:val="0"/>
-          <w:bCs w:val="0"/>
-        </w:rPr>
-        <w:t>Python</w:t>
-      </w:r>
-      <w:proofErr w:type="spellEnd"/>
-      <w:r>
-        <w:rPr>
-          <w:rStyle w:val="Forte"/>
-          <w:rFonts w:eastAsiaTheme="majorEastAsia" w:cs="Arial"/>
-          <w:b w:val="0"/>
-          <w:bCs w:val="0"/>
-        </w:rPr>
-        <w:t xml:space="preserve"> Standard </w:t>
-      </w:r>
-      <w:proofErr w:type="spellStart"/>
-      <w:r>
-        <w:rPr>
-          <w:rStyle w:val="Forte"/>
-          <w:rFonts w:eastAsiaTheme="majorEastAsia" w:cs="Arial"/>
-          <w:b w:val="0"/>
-          <w:bCs w:val="0"/>
-        </w:rPr>
-        <w:t>Library</w:t>
-      </w:r>
-      <w:proofErr w:type="spellEnd"/>
-      <w:r>
-        <w:rPr>
-          <w:rStyle w:val="Forte"/>
-          <w:rFonts w:eastAsiaTheme="majorEastAsia" w:cs="Arial"/>
-          <w:b w:val="0"/>
-          <w:bCs w:val="0"/>
-        </w:rPr>
-        <w:t>)</w:t>
-      </w:r>
-      <w:r>
-        <w:rPr>
-          <w:rStyle w:val="Forte"/>
-          <w:rFonts w:eastAsiaTheme="majorEastAsia" w:cs="Arial"/>
-          <w:b w:val="0"/>
-          <w:bCs w:val="0"/>
+        <w:t xml:space="preserve">(Python Standard Library) </w:t>
+      </w:r>
+      <w:r>
+        <w:rPr>
+          <w:rFonts w:cs="Arial"/>
+        </w:rPr>
+        <w:t>é usada para manipular dados no formato JSON, especificamente para carregar e</w:t>
+      </w:r>
+      <w:r>
+        <w:rPr>
+          <w:rFonts w:cs="Arial"/>
+        </w:rPr>
+        <w:t xml:space="preserve"> guardar</w:t>
+      </w:r>
+      <w:r>
+        <w:rPr>
+          <w:rFonts w:cs="Arial"/>
+        </w:rPr>
+        <w:t xml:space="preserve"> a lista de</w:t>
+      </w:r>
+      <w:r>
+        <w:rPr>
+          <w:rFonts w:cs="Arial"/>
         </w:rPr>
         <w:t xml:space="preserve"> </w:t>
       </w:r>
@@ -4936,21 +4005,7 @@
         <w:rPr>
           <w:rFonts w:cs="Arial"/>
         </w:rPr>
-        <w:t xml:space="preserve">é usada para manipular dados no formato JSON, especificamente para carregar e salvar a lista de </w:t>
-      </w:r>
-      <w:proofErr w:type="spellStart"/>
-      <w:r>
-        <w:rPr>
-          <w:rFonts w:cs="Arial"/>
-        </w:rPr>
-        <w:t>peers</w:t>
-      </w:r>
-      <w:proofErr w:type="spellEnd"/>
-      <w:r>
-        <w:rPr>
-          <w:rFonts w:cs="Arial"/>
-        </w:rPr>
-        <w:t xml:space="preserve"> confiáveis (ACL). Isso facilita a persistência de dados de forma estruturada e legível.</w:t>
+        <w:t>peers confiáveis (ACL). Isso facilita a persistência de dados de forma estruturada e legível.</w:t>
       </w:r>
     </w:p>
     <w:p>
@@ -4979,31 +4034,13 @@
         <w:t xml:space="preserve"> </w:t>
       </w:r>
       <w:hyperlink r:id="rId10" w:tgtFrame="_new" w:history="1">
-        <w:proofErr w:type="spellStart"/>
         <w:r>
           <w:rPr>
             <w:rStyle w:val="Hiperligao"/>
             <w:rFonts w:eastAsiaTheme="majorEastAsia" w:cs="Arial"/>
           </w:rPr>
-          <w:t>Python</w:t>
+          <w:t>Python JSON Library</w:t>
         </w:r>
-        <w:proofErr w:type="spellEnd"/>
-        <w:r>
-          <w:rPr>
-            <w:rStyle w:val="Hiperligao"/>
-            <w:rFonts w:eastAsiaTheme="majorEastAsia" w:cs="Arial"/>
-          </w:rPr>
-          <w:t xml:space="preserve"> JSON </w:t>
-        </w:r>
-        <w:proofErr w:type="spellStart"/>
-        <w:r>
-          <w:rPr>
-            <w:rStyle w:val="Hiperligao"/>
-            <w:rFonts w:eastAsiaTheme="majorEastAsia" w:cs="Arial"/>
-          </w:rPr>
-          <w:t>Library</w:t>
-        </w:r>
-        <w:proofErr w:type="spellEnd"/>
       </w:hyperlink>
     </w:p>
     <w:p>
@@ -5013,7 +4050,7 @@
           <w:lang w:val="en-US"/>
         </w:rPr>
       </w:pPr>
-      <w:bookmarkStart w:id="22" w:name="_Toc179578094"/>
+      <w:bookmarkStart w:id="15" w:name="_Toc179578094"/>
       <w:r>
         <w:rPr>
           <w:lang w:val="en-US"/>
@@ -5029,7 +4066,7 @@
         </w:rPr>
         <w:t>OS e SYS</w:t>
       </w:r>
-      <w:bookmarkEnd w:id="22"/>
+      <w:bookmarkEnd w:id="15"/>
     </w:p>
     <w:p>
       <w:pPr>
@@ -5060,7 +4097,6 @@
         </w:rPr>
         <w:t xml:space="preserve"> e </w:t>
       </w:r>
-      <w:proofErr w:type="spellStart"/>
       <w:r>
         <w:rPr>
           <w:rStyle w:val="CdigoHTML"/>
@@ -5070,7 +4106,6 @@
         </w:rPr>
         <w:t>sys</w:t>
       </w:r>
-      <w:proofErr w:type="spellEnd"/>
       <w:r>
         <w:rPr>
           <w:rFonts w:cs="Arial"/>
@@ -5084,56 +4119,7 @@
           <w:b w:val="0"/>
           <w:bCs w:val="0"/>
         </w:rPr>
-        <w:t>(</w:t>
-      </w:r>
-      <w:proofErr w:type="spellStart"/>
-      <w:r>
-        <w:rPr>
-          <w:rStyle w:val="Forte"/>
-          <w:rFonts w:eastAsiaTheme="majorEastAsia" w:cs="Arial"/>
-          <w:b w:val="0"/>
-          <w:bCs w:val="0"/>
-        </w:rPr>
-        <w:t>Python</w:t>
-      </w:r>
-      <w:proofErr w:type="spellEnd"/>
-      <w:r>
-        <w:rPr>
-          <w:rStyle w:val="Forte"/>
-          <w:rFonts w:eastAsiaTheme="majorEastAsia" w:cs="Arial"/>
-          <w:b w:val="0"/>
-          <w:bCs w:val="0"/>
-        </w:rPr>
-        <w:t xml:space="preserve"> Standard </w:t>
-      </w:r>
-      <w:proofErr w:type="spellStart"/>
-      <w:r>
-        <w:rPr>
-          <w:rStyle w:val="Forte"/>
-          <w:rFonts w:eastAsiaTheme="majorEastAsia" w:cs="Arial"/>
-          <w:b w:val="0"/>
-          <w:bCs w:val="0"/>
-        </w:rPr>
-        <w:t>Library</w:t>
-      </w:r>
-      <w:proofErr w:type="spellEnd"/>
-      <w:r>
-        <w:rPr>
-          <w:rStyle w:val="Forte"/>
-          <w:rFonts w:eastAsiaTheme="majorEastAsia" w:cs="Arial"/>
-          <w:b w:val="0"/>
-          <w:bCs w:val="0"/>
-        </w:rPr>
-        <w:t>)</w:t>
-      </w:r>
-      <w:r>
-        <w:rPr>
-          <w:rStyle w:val="Forte"/>
-          <w:rFonts w:eastAsiaTheme="majorEastAsia" w:cs="Arial"/>
-          <w:b w:val="0"/>
-          <w:bCs w:val="0"/>
-        </w:rPr>
-        <w:t xml:space="preserve"> </w:t>
+        <w:t xml:space="preserve">(Python Standard Library) </w:t>
       </w:r>
       <w:r>
         <w:rPr>
@@ -5165,64 +4151,28 @@
         <w:t xml:space="preserve"> </w:t>
       </w:r>
       <w:hyperlink r:id="rId11" w:tgtFrame="_new" w:history="1">
-        <w:proofErr w:type="spellStart"/>
         <w:r>
           <w:rPr>
             <w:rStyle w:val="Hiperligao"/>
             <w:rFonts w:eastAsiaTheme="majorEastAsia" w:cs="Arial"/>
           </w:rPr>
-          <w:t>Python</w:t>
+          <w:t>Python OS Library</w:t>
         </w:r>
-        <w:proofErr w:type="spellEnd"/>
+      </w:hyperlink>
+      <w:r>
+        <w:rPr>
+          <w:rFonts w:cs="Arial"/>
+        </w:rPr>
+        <w:t xml:space="preserve">, </w:t>
+      </w:r>
+      <w:hyperlink r:id="rId12" w:tgtFrame="_new" w:history="1">
         <w:r>
           <w:rPr>
             <w:rStyle w:val="Hiperligao"/>
             <w:rFonts w:eastAsiaTheme="majorEastAsia" w:cs="Arial"/>
           </w:rPr>
-          <w:t xml:space="preserve"> OS </w:t>
+          <w:t>Python SYS Library</w:t>
         </w:r>
-        <w:proofErr w:type="spellStart"/>
-        <w:r>
-          <w:rPr>
-            <w:rStyle w:val="Hiperligao"/>
-            <w:rFonts w:eastAsiaTheme="majorEastAsia" w:cs="Arial"/>
-          </w:rPr>
-          <w:t>Library</w:t>
-        </w:r>
-        <w:proofErr w:type="spellEnd"/>
-      </w:hyperlink>
-      <w:r>
-        <w:rPr>
-          <w:rFonts w:cs="Arial"/>
-        </w:rPr>
-        <w:t xml:space="preserve">, </w:t>
-      </w:r>
-      <w:hyperlink r:id="rId12" w:tgtFrame="_new" w:history="1">
-        <w:proofErr w:type="spellStart"/>
-        <w:r>
-          <w:rPr>
-            <w:rStyle w:val="Hiperligao"/>
-            <w:rFonts w:eastAsiaTheme="majorEastAsia" w:cs="Arial"/>
-          </w:rPr>
-          <w:t>Python</w:t>
-        </w:r>
-        <w:proofErr w:type="spellEnd"/>
-        <w:r>
-          <w:rPr>
-            <w:rStyle w:val="Hiperligao"/>
-            <w:rFonts w:eastAsiaTheme="majorEastAsia" w:cs="Arial"/>
-          </w:rPr>
-          <w:t xml:space="preserve"> SYS </w:t>
-        </w:r>
-        <w:proofErr w:type="spellStart"/>
-        <w:r>
-          <w:rPr>
-            <w:rStyle w:val="Hiperligao"/>
-            <w:rFonts w:eastAsiaTheme="majorEastAsia" w:cs="Arial"/>
-          </w:rPr>
-          <w:t>Library</w:t>
-        </w:r>
-        <w:proofErr w:type="spellEnd"/>
       </w:hyperlink>
     </w:p>
     <w:sectPr>
@@ -8606,7 +7556,6 @@
   <w:style w:type="character" w:default="1" w:styleId="Tipodeletrapredefinidodopargrafo">
     <w:name w:val="Default Paragraph Font"/>
     <w:uiPriority w:val="1"/>
-    <w:semiHidden/>
     <w:unhideWhenUsed/>
   </w:style>
   <w:style w:type="table" w:default="1" w:styleId="Tabelanormal">

</xml_diff>